<commit_message>
Updated Project Report with FAOSTAT definitions
</commit_message>
<xml_diff>
--- a/Report/Project Report_Plan.docx
+++ b/Report/Project Report_Plan.docx
@@ -62,14 +62,19 @@
         </w:numPr>
       </w:pPr>
       <w:r>
-        <w:t>Global Food &amp; Agriculture Statistics</w:t>
+        <w:t>FAOSTAT</w:t>
       </w:r>
       <w:r>
         <w:t xml:space="preserve"> ( </w:t>
       </w:r>
-      <w:r>
-        <w:t>https://www.kaggle.com/datasets/unitednations/global-food-agriculture-statistics</w:t>
-      </w:r>
+      <w:hyperlink r:id="rId10" w:anchor="data/QV" w:history="1">
+        <w:r>
+          <w:rPr>
+            <w:rStyle w:val="Hyperlink"/>
+          </w:rPr>
+          <w:t>FAOSTAT</w:t>
+        </w:r>
+      </w:hyperlink>
       <w:r>
         <w:t>)</w:t>
       </w:r>
@@ -117,57 +122,6 @@
         </w:numPr>
       </w:pPr>
       <w:r>
-        <w:t>World GDP</w:t>
-      </w:r>
-    </w:p>
-    <w:p>
-      <w:pPr>
-        <w:pStyle w:val="Heading2"/>
-        <w:numPr>
-          <w:ilvl w:val="0"/>
-          <w:numId w:val="0"/>
-        </w:numPr>
-        <w:ind w:left="720"/>
-      </w:pPr>
-      <w:r>
-        <w:t>(</w:t>
-      </w:r>
-      <w:r>
-        <w:t>https://www.kaggle.com/datasets/tmishinev/world-country-gdp-19602021</w:t>
-      </w:r>
-      <w:r>
-        <w:t>)</w:t>
-      </w:r>
-    </w:p>
-    <w:p>
-      <w:pPr>
-        <w:pStyle w:val="Heading3"/>
-        <w:numPr>
-          <w:ilvl w:val="0"/>
-          <w:numId w:val="16"/>
-        </w:numPr>
-      </w:pPr>
-      <w:r>
-        <w:t>Description</w:t>
-      </w:r>
-    </w:p>
-    <w:p>
-      <w:pPr>
-        <w:pStyle w:val="Heading3"/>
-      </w:pPr>
-      <w:r>
-        <w:t>Data screenshot</w:t>
-      </w:r>
-    </w:p>
-    <w:p>
-      <w:pPr>
-        <w:pStyle w:val="Heading2"/>
-        <w:numPr>
-          <w:ilvl w:val="0"/>
-          <w:numId w:val="10"/>
-        </w:numPr>
-      </w:pPr>
-      <w:r>
         <w:t>Weather/Climate Data</w:t>
       </w:r>
     </w:p>
@@ -193,28 +147,19 @@
         <w:rPr>
           <w:color w:val="7030A0"/>
         </w:rPr>
-        <w:t xml:space="preserve">Working on NOAA- National Centers for Environmental Information - REST API - </w:t>
-      </w:r>
-      <w:hyperlink r:id="rId10" w:history="1">
+        <w:t xml:space="preserve">Downloaded from </w:t>
+      </w:r>
+      <w:hyperlink r:id="rId11" w:history="1">
         <w:r>
           <w:rPr>
             <w:rStyle w:val="Hyperlink"/>
           </w:rPr>
-          <w:t>https://www.ncei.noaa.gov/cdo-web/api/v2/{endpoint}</w:t>
+          <w:t>Data Catalog | Climate Change Knowledge Portal (worldbank.org)</w:t>
         </w:r>
       </w:hyperlink>
       <w:r>
-        <w:rPr>
-          <w:color w:val="7030A0"/>
-        </w:rPr>
         <w:t>)</w:t>
       </w:r>
-      <w:r>
-        <w:rPr>
-          <w:color w:val="7030A0"/>
-        </w:rPr>
-        <w:t>, UN Data</w:t>
-      </w:r>
     </w:p>
     <w:p>
       <w:pPr>
@@ -239,6 +184,88 @@
       <w:r>
         <w:t>Data screenshot</w:t>
       </w:r>
+    </w:p>
+    <w:p>
+      <w:pPr>
+        <w:pStyle w:val="Heading3"/>
+        <w:numPr>
+          <w:ilvl w:val="0"/>
+          <w:numId w:val="10"/>
+        </w:numPr>
+      </w:pPr>
+      <w:r>
+        <w:t>Gross enrolment ratio, primary to tertiary, both sexes (%)</w:t>
+      </w:r>
+    </w:p>
+    <w:p>
+      <w:pPr>
+        <w:pStyle w:val="Heading3"/>
+        <w:numPr>
+          <w:ilvl w:val="0"/>
+          <w:numId w:val="0"/>
+        </w:numPr>
+        <w:ind w:left="720"/>
+      </w:pPr>
+      <w:r>
+        <w:t>(</w:t>
+      </w:r>
+      <w:r>
+        <w:t> </w:t>
+      </w:r>
+      <w:hyperlink r:id="rId12" w:history="1">
+        <w:r>
+          <w:t>https://databank.worldbank.org/</w:t>
+        </w:r>
+      </w:hyperlink>
+      <w:r>
+        <w:t> </w:t>
+      </w:r>
+      <w:r>
+        <w:t>)</w:t>
+      </w:r>
+    </w:p>
+    <w:p>
+      <w:pPr>
+        <w:pStyle w:val="Heading2"/>
+        <w:numPr>
+          <w:ilvl w:val="0"/>
+          <w:numId w:val="10"/>
+        </w:numPr>
+      </w:pPr>
+      <w:r>
+        <w:t>How to Cite this Dataset</w:t>
+      </w:r>
+    </w:p>
+    <w:p>
+      <w:pPr>
+        <w:pStyle w:val="Heading2"/>
+        <w:numPr>
+          <w:ilvl w:val="0"/>
+          <w:numId w:val="0"/>
+        </w:numPr>
+        <w:ind w:left="720"/>
+      </w:pPr>
+      <w:r>
+        <w:t>Daniel Kaufmann and Aart Kraay (2023). Worldwide Governance Indicators, 2023 Update (</w:t>
+      </w:r>
+      <w:hyperlink r:id="rId13" w:history="1">
+        <w:r>
+          <w:t>www.govindicators.org</w:t>
+        </w:r>
+      </w:hyperlink>
+      <w:r>
+        <w:t>), Accessed on 10/18/2023.</w:t>
+      </w:r>
+    </w:p>
+    <w:p>
+      <w:pPr>
+        <w:pStyle w:val="Heading2"/>
+        <w:numPr>
+          <w:ilvl w:val="0"/>
+          <w:numId w:val="0"/>
+        </w:numPr>
+        <w:ind w:left="720"/>
+      </w:pPr>
     </w:p>
     <w:p>
       <w:pPr>
@@ -485,7 +512,10 @@
         </w:numPr>
       </w:pPr>
       <w:r>
-        <w:t>Mean temperature</w:t>
+        <w:t>Avg</w:t>
+      </w:r>
+      <w:r>
+        <w:t xml:space="preserve"> temperature</w:t>
       </w:r>
     </w:p>
     <w:p>
@@ -559,7 +589,7 @@
         </w:numPr>
       </w:pPr>
       <w:r>
-        <w:t>Relative humidity</w:t>
+        <w:t>No of hot days</w:t>
       </w:r>
     </w:p>
     <w:p>
@@ -583,7 +613,7 @@
         </w:numPr>
       </w:pPr>
       <w:r>
-        <w:t>No of hot days</w:t>
+        <w:t>Fertilizer</w:t>
       </w:r>
     </w:p>
     <w:p>
@@ -607,7 +637,7 @@
         </w:numPr>
       </w:pPr>
       <w:r>
-        <w:t>Fertilizer</w:t>
+        <w:t>Research Spending</w:t>
       </w:r>
     </w:p>
     <w:p>
@@ -631,7 +661,51 @@
         </w:numPr>
       </w:pPr>
       <w:r>
-        <w:t>Research Spending</w:t>
+        <w:t>Corruption(In Zimbabwe), investments in infrastructure, IMF loans(In control)</w:t>
+      </w:r>
+      <w:r>
+        <w:t>, paved roads, quality of transportation, high school education</w:t>
+      </w:r>
+      <w:r>
+        <w:t xml:space="preserve"> </w:t>
+      </w:r>
+    </w:p>
+    <w:p>
+      <w:pPr>
+        <w:pStyle w:val="Heading3"/>
+        <w:numPr>
+          <w:ilvl w:val="0"/>
+          <w:numId w:val="0"/>
+        </w:numPr>
+        <w:ind w:left="1080" w:hanging="360"/>
+      </w:pPr>
+    </w:p>
+    <w:p>
+      <w:pPr>
+        <w:pStyle w:val="Heading3"/>
+        <w:numPr>
+          <w:ilvl w:val="0"/>
+          <w:numId w:val="0"/>
+        </w:numPr>
+        <w:ind w:left="1080" w:hanging="360"/>
+      </w:pPr>
+    </w:p>
+    <w:p>
+      <w:pPr>
+        <w:pStyle w:val="Heading3"/>
+        <w:numPr>
+          <w:ilvl w:val="0"/>
+          <w:numId w:val="14"/>
+        </w:numPr>
+        <w:rPr>
+          <w:color w:val="7030A0"/>
+        </w:rPr>
+      </w:pPr>
+      <w:r>
+        <w:rPr>
+          <w:color w:val="7030A0"/>
+        </w:rPr>
+        <w:t>Find which of the above factors correlate with top 10 agri prod per capita countries</w:t>
       </w:r>
     </w:p>
     <w:p>
@@ -641,48 +715,22 @@
           <w:ilvl w:val="1"/>
           <w:numId w:val="14"/>
         </w:numPr>
-      </w:pPr>
-      <w:r>
-        <w:t>Visualization</w:t>
+        <w:rPr>
+          <w:color w:val="7030A0"/>
+        </w:rPr>
+      </w:pPr>
+      <w:r>
+        <w:rPr>
+          <w:color w:val="7030A0"/>
+        </w:rPr>
+        <w:t>Correlation analysis, Regression modeling or hypothesis testing</w:t>
       </w:r>
     </w:p>
     <w:p>
       <w:pPr>
         <w:pStyle w:val="Heading3"/>
         <w:numPr>
-          <w:ilvl w:val="0"/>
-          <w:numId w:val="14"/>
-        </w:numPr>
-      </w:pPr>
-      <w:r>
-        <w:t>Corruption(In Zimbabwe), poverty, unemployment, investments in infrastructure, IMF loans(In control)</w:t>
-      </w:r>
-    </w:p>
-    <w:p>
-      <w:pPr>
-        <w:pStyle w:val="Heading3"/>
-        <w:numPr>
-          <w:ilvl w:val="0"/>
-          <w:numId w:val="0"/>
-        </w:numPr>
-        <w:ind w:left="1080" w:hanging="360"/>
-      </w:pPr>
-    </w:p>
-    <w:p>
-      <w:pPr>
-        <w:pStyle w:val="Heading3"/>
-        <w:numPr>
-          <w:ilvl w:val="0"/>
-          <w:numId w:val="0"/>
-        </w:numPr>
-        <w:ind w:left="1080" w:hanging="360"/>
-      </w:pPr>
-    </w:p>
-    <w:p>
-      <w:pPr>
-        <w:pStyle w:val="Heading3"/>
-        <w:numPr>
-          <w:ilvl w:val="0"/>
+          <w:ilvl w:val="1"/>
           <w:numId w:val="14"/>
         </w:numPr>
         <w:rPr>
@@ -694,42 +742,6 @@
           <w:color w:val="7030A0"/>
         </w:rPr>
         <w:lastRenderedPageBreak/>
-        <w:t>Find which of the above factors correlate with top 10 agri prod per capita countries</w:t>
-      </w:r>
-    </w:p>
-    <w:p>
-      <w:pPr>
-        <w:pStyle w:val="Heading3"/>
-        <w:numPr>
-          <w:ilvl w:val="1"/>
-          <w:numId w:val="14"/>
-        </w:numPr>
-        <w:rPr>
-          <w:color w:val="7030A0"/>
-        </w:rPr>
-      </w:pPr>
-      <w:r>
-        <w:rPr>
-          <w:color w:val="7030A0"/>
-        </w:rPr>
-        <w:t>Correlation analysis, Regression modeling or hypothesis testing</w:t>
-      </w:r>
-    </w:p>
-    <w:p>
-      <w:pPr>
-        <w:pStyle w:val="Heading3"/>
-        <w:numPr>
-          <w:ilvl w:val="1"/>
-          <w:numId w:val="14"/>
-        </w:numPr>
-        <w:rPr>
-          <w:color w:val="7030A0"/>
-        </w:rPr>
-      </w:pPr>
-      <w:r>
-        <w:rPr>
-          <w:color w:val="7030A0"/>
-        </w:rPr>
         <w:t>Can any of the factors determined above strongly explain high GHI score and low agri production?</w:t>
       </w:r>
     </w:p>
@@ -996,6 +1008,162 @@
       </w:pPr>
       <w:r>
         <w:t>Provide insights how some developing countries can improve their agricultural production</w:t>
+      </w:r>
+    </w:p>
+    <w:p>
+      <w:pPr>
+        <w:pStyle w:val="Heading2"/>
+        <w:numPr>
+          <w:ilvl w:val="0"/>
+          <w:numId w:val="0"/>
+        </w:numPr>
+        <w:ind w:left="720" w:hanging="360"/>
+      </w:pPr>
+    </w:p>
+    <w:p>
+      <w:pPr>
+        <w:pStyle w:val="Heading2"/>
+        <w:numPr>
+          <w:ilvl w:val="0"/>
+          <w:numId w:val="0"/>
+        </w:numPr>
+        <w:ind w:left="720" w:hanging="360"/>
+      </w:pPr>
+      <w:r>
+        <w:t>GLOSSARY</w:t>
+      </w:r>
+    </w:p>
+    <w:p>
+      <w:pPr>
+        <w:pStyle w:val="Heading2"/>
+        <w:numPr>
+          <w:ilvl w:val="0"/>
+          <w:numId w:val="0"/>
+        </w:numPr>
+        <w:ind w:left="720" w:hanging="360"/>
+      </w:pPr>
+    </w:p>
+    <w:p>
+      <w:pPr>
+        <w:pStyle w:val="Heading2"/>
+        <w:numPr>
+          <w:ilvl w:val="0"/>
+          <w:numId w:val="0"/>
+        </w:numPr>
+        <w:ind w:left="720" w:hanging="360"/>
+      </w:pPr>
+    </w:p>
+    <w:p>
+      <w:pPr>
+        <w:pStyle w:val="Heading2"/>
+        <w:numPr>
+          <w:ilvl w:val="0"/>
+          <w:numId w:val="0"/>
+        </w:numPr>
+        <w:ind w:left="720" w:hanging="360"/>
+      </w:pPr>
+      <w:r>
+        <w:lastRenderedPageBreak/>
+        <w:t>GLOSSARY</w:t>
+      </w:r>
+    </w:p>
+    <w:p>
+      <w:pPr>
+        <w:pStyle w:val="Heading2"/>
+        <w:numPr>
+          <w:ilvl w:val="0"/>
+          <w:numId w:val="44"/>
+        </w:numPr>
+      </w:pPr>
+      <w:r>
+        <w:t>Value of gross production has been compiled by multiplying gross production in physical terms by output prices at farm gate. Thus, value of production measures production in monetary terms at the farm gate level. Since intermediate uses within the agricultural sector (seed and feed) have not been subtracted from production data, this value of production aggregate refers to the notion of "gross production". Value of gross production is provided in both current and constant terms and is expressed in US dollars and Standard Local Currency (SLC). The current value of production measures value in the prices relating to the period being measured. Thus, it represents the market value of food and agricultural products at the time they were produced. Knowing this figure is helpful in understanding exactly what was happening within a given economy at that point in time. Often, this information can help explain economic trends that emerged in later periods and why they took place. Value of production in constant terms is derived using the average prices of a selected year or years, known as the base period. Constant price series can be used to show how the quantity or volume of products has changed, and are often referred to as volume measures. The ratio of the current and constant price series gives a measure of price movements. US dollar figures for value of gross production are converted from local currencies using official exchange rates as prevailing in the respective years. The SLC of a country is the local currency prevailing in the latest year. Expressing data series in one uniform currency is useful because it avoids the influence of revaluation in local currency, if any, on value of production.</w:t>
+      </w:r>
+    </w:p>
+    <w:p>
+      <w:pPr>
+        <w:pStyle w:val="Heading2"/>
+        <w:numPr>
+          <w:ilvl w:val="0"/>
+          <w:numId w:val="44"/>
+        </w:numPr>
+      </w:pPr>
+      <w:r>
+        <w:t>Credit to Agriculture represents the private domestic investment in Agriculture which is an important pilla</w:t>
+      </w:r>
+      <w:r>
+        <w:t>r</w:t>
+      </w:r>
+      <w:r>
+        <w:t xml:space="preserve"> of the Investment in agriculture composed of the 4 combinations of domestic against foreign and public against Private.</w:t>
+      </w:r>
+    </w:p>
+    <w:p>
+      <w:pPr>
+        <w:pStyle w:val="Heading2"/>
+        <w:numPr>
+          <w:ilvl w:val="0"/>
+          <w:numId w:val="44"/>
+        </w:numPr>
+      </w:pPr>
+      <w:r>
+        <w:t xml:space="preserve">FDI is an investment which aims to acquire a lasting management influence (10 percent or more of the voting stock) in an enterprise operating in a foreign economy. FDI may be undertaken by individuals, as well as business entities.The foreign direct investor most often is aiming to gain access to natural resources, to markets, to labour supply, to technology, to ensure security of supplies or to control the quality of a certain product. FDI can be decomposed into two types of investments: mergers and acquisitions (MA) and greenfield investments. The latter type results in the creation of new entities and the setting up of offices, buildings, plants or factories from scratch in a foreign economy. FDI is the sum of equity capital, reinvested earnings and other FDI capital. Equity capital comprises equity in branches, all shares in subsidiaries and associates (except non-participating, preferred shares that are treated as debt securities and are included under other FDI capital) and other contributions such as the provision of machinery. Reinvested earnings consist of the direct investor's share (in proportion to equity participation) of earnings not distributed by the direct investment enterprise. Other FDI capital (loans) includes the borrowing and lending of funds, including debt securities and trade credits between direct investors and direct investment enterprises. FDI inflows and outflows are important for tracking the direct invesment conditions each year. Outward Foreign Direct Investment (FDI) flows </w:t>
+      </w:r>
+      <w:r>
+        <w:lastRenderedPageBreak/>
+        <w:t>record the value of cross-border direct investment transactions from the reporting economy during a year. It represents transactions affecting the investment in enterprises resident abroad. whereas, Inward Foreign Direct Investment (FDI) flows record the value of cross-border direct investment transactions received by the reporting economy during a year. It represents transactions affecting the investment in enterprises of a specific industry resident in the reporting economy.</w:t>
+      </w:r>
+    </w:p>
+    <w:p>
+      <w:pPr>
+        <w:pStyle w:val="Heading2"/>
+        <w:numPr>
+          <w:ilvl w:val="0"/>
+          <w:numId w:val="44"/>
+        </w:numPr>
+      </w:pPr>
+      <w:r>
+        <w:t>𝐴𝑔𝑟𝑖𝑐𝑢𝑙𝑡𝑢𝑟𝑒 𝑆ℎ𝑎𝑟𝑒 𝑜𝑓 𝐺𝑜𝑣𝑒𝑟𝑛𝑚𝑒𝑛𝑡 𝐸𝑥𝑝𝑒𝑛𝑑𝑖𝑡𝑢𝑟𝑒𝑠 = 𝐺𝑜𝑣𝑒𝑟𝑛𝑚𝑒𝑛𝑡 𝐸𝑥𝑝𝑒𝑛𝑑𝑖𝑡𝑢𝑟𝑒𝑠 𝑜𝑛 𝐴𝑔𝑟𝑖𝑐𝑢𝑙𝑡𝑢𝑟𝑒 𝑇𝑜𝑡𝑎𝑙 𝐺𝑜𝑣𝑒𝑟𝑛𝑚𝑒𝑛𝑡 𝐸𝑥𝑝𝑒𝑛𝑑𝑖𝑡𝑢𝑟𝑒𝑠 × 100</w:t>
+      </w:r>
+    </w:p>
+    <w:p>
+      <w:pPr>
+        <w:pStyle w:val="Heading2"/>
+        <w:numPr>
+          <w:ilvl w:val="0"/>
+          <w:numId w:val="44"/>
+        </w:numPr>
+      </w:pPr>
+      <w:r>
+        <w:t>Water Use Efficiency (WUE) is defined as the value added of a given major sector1 divided by the volume of water used. Following the United Nations International Standard Industrial Classification of All</w:t>
+      </w:r>
+      <w:r>
+        <w:t>. (Unit: US $ per cubic m)</w:t>
+      </w:r>
+    </w:p>
+    <w:p>
+      <w:pPr>
+        <w:pStyle w:val="Heading2"/>
+        <w:numPr>
+          <w:ilvl w:val="0"/>
+          <w:numId w:val="0"/>
+        </w:numPr>
+        <w:ind w:left="720"/>
+      </w:pPr>
+      <w:r>
+        <w:t>Water use: water that is received by an industry or households from another industry or is directly abstracted. [SEEA-Water (ST/ESA/STAT/SER.F/100), par. 2.21]</w:t>
+      </w:r>
+    </w:p>
+    <w:p>
+      <w:pPr>
+        <w:pStyle w:val="Heading2"/>
+        <w:numPr>
+          <w:ilvl w:val="0"/>
+          <w:numId w:val="0"/>
+        </w:numPr>
+        <w:ind w:left="720"/>
+      </w:pPr>
+      <w:r>
+        <w:t>Water use for irrigation (km³/year) o Annual quantity of water used for irrigation purposes. It includes water from renewable freshwater resources, as well as water from over-abstraction of renewable groundwater or abstraction of fossil groundwater, direct use of agricultural drainage water, (treated) wastewater, and desalinated water. [AQUASTAT Glossary</w:t>
       </w:r>
     </w:p>
     <w:sectPr>
@@ -1509,6 +1677,95 @@
     </w:lvl>
   </w:abstractNum>
   <w:abstractNum w:abstractNumId="13" w15:restartNumberingAfterBreak="0">
+    <w:nsid w:val="0F375A45"/>
+    <w:multiLevelType w:val="hybridMultilevel"/>
+    <w:tmpl w:val="0294355E"/>
+    <w:lvl w:ilvl="0" w:tplc="0409000F">
+      <w:start w:val="1"/>
+      <w:numFmt w:val="decimal"/>
+      <w:lvlText w:val="%1."/>
+      <w:lvlJc w:val="left"/>
+      <w:pPr>
+        <w:ind w:left="720" w:hanging="360"/>
+      </w:pPr>
+      <w:rPr>
+        <w:rFonts w:hint="default"/>
+      </w:rPr>
+    </w:lvl>
+    <w:lvl w:ilvl="1" w:tplc="04090019" w:tentative="1">
+      <w:start w:val="1"/>
+      <w:numFmt w:val="lowerLetter"/>
+      <w:lvlText w:val="%2."/>
+      <w:lvlJc w:val="left"/>
+      <w:pPr>
+        <w:ind w:left="1440" w:hanging="360"/>
+      </w:pPr>
+    </w:lvl>
+    <w:lvl w:ilvl="2" w:tplc="0409001B" w:tentative="1">
+      <w:start w:val="1"/>
+      <w:numFmt w:val="lowerRoman"/>
+      <w:lvlText w:val="%3."/>
+      <w:lvlJc w:val="right"/>
+      <w:pPr>
+        <w:ind w:left="2160" w:hanging="180"/>
+      </w:pPr>
+    </w:lvl>
+    <w:lvl w:ilvl="3" w:tplc="0409000F" w:tentative="1">
+      <w:start w:val="1"/>
+      <w:numFmt w:val="decimal"/>
+      <w:lvlText w:val="%4."/>
+      <w:lvlJc w:val="left"/>
+      <w:pPr>
+        <w:ind w:left="2880" w:hanging="360"/>
+      </w:pPr>
+    </w:lvl>
+    <w:lvl w:ilvl="4" w:tplc="04090019" w:tentative="1">
+      <w:start w:val="1"/>
+      <w:numFmt w:val="lowerLetter"/>
+      <w:lvlText w:val="%5."/>
+      <w:lvlJc w:val="left"/>
+      <w:pPr>
+        <w:ind w:left="3600" w:hanging="360"/>
+      </w:pPr>
+    </w:lvl>
+    <w:lvl w:ilvl="5" w:tplc="0409001B" w:tentative="1">
+      <w:start w:val="1"/>
+      <w:numFmt w:val="lowerRoman"/>
+      <w:lvlText w:val="%6."/>
+      <w:lvlJc w:val="right"/>
+      <w:pPr>
+        <w:ind w:left="4320" w:hanging="180"/>
+      </w:pPr>
+    </w:lvl>
+    <w:lvl w:ilvl="6" w:tplc="0409000F" w:tentative="1">
+      <w:start w:val="1"/>
+      <w:numFmt w:val="decimal"/>
+      <w:lvlText w:val="%7."/>
+      <w:lvlJc w:val="left"/>
+      <w:pPr>
+        <w:ind w:left="5040" w:hanging="360"/>
+      </w:pPr>
+    </w:lvl>
+    <w:lvl w:ilvl="7" w:tplc="04090019" w:tentative="1">
+      <w:start w:val="1"/>
+      <w:numFmt w:val="lowerLetter"/>
+      <w:lvlText w:val="%8."/>
+      <w:lvlJc w:val="left"/>
+      <w:pPr>
+        <w:ind w:left="5760" w:hanging="360"/>
+      </w:pPr>
+    </w:lvl>
+    <w:lvl w:ilvl="8" w:tplc="0409001B" w:tentative="1">
+      <w:start w:val="1"/>
+      <w:numFmt w:val="lowerRoman"/>
+      <w:lvlText w:val="%9."/>
+      <w:lvlJc w:val="right"/>
+      <w:pPr>
+        <w:ind w:left="6480" w:hanging="180"/>
+      </w:pPr>
+    </w:lvl>
+  </w:abstractNum>
+  <w:abstractNum w:abstractNumId="14" w15:restartNumberingAfterBreak="0">
     <w:nsid w:val="22595798"/>
     <w:multiLevelType w:val="hybridMultilevel"/>
     <w:tmpl w:val="1E6A4BB0"/>
@@ -1594,7 +1851,7 @@
       </w:pPr>
     </w:lvl>
   </w:abstractNum>
-  <w:abstractNum w:abstractNumId="14" w15:restartNumberingAfterBreak="0">
+  <w:abstractNum w:abstractNumId="15" w15:restartNumberingAfterBreak="0">
     <w:nsid w:val="307F26EB"/>
     <w:multiLevelType w:val="hybridMultilevel"/>
     <w:tmpl w:val="69FC6DBE"/>
@@ -1683,7 +1940,7 @@
       </w:pPr>
     </w:lvl>
   </w:abstractNum>
-  <w:abstractNum w:abstractNumId="15" w15:restartNumberingAfterBreak="0">
+  <w:abstractNum w:abstractNumId="16" w15:restartNumberingAfterBreak="0">
     <w:nsid w:val="328E3654"/>
     <w:multiLevelType w:val="multilevel"/>
     <w:tmpl w:val="0409001D"/>
@@ -1769,7 +2026,7 @@
       </w:pPr>
     </w:lvl>
   </w:abstractNum>
-  <w:abstractNum w:abstractNumId="16" w15:restartNumberingAfterBreak="0">
+  <w:abstractNum w:abstractNumId="17" w15:restartNumberingAfterBreak="0">
     <w:nsid w:val="3CA54546"/>
     <w:multiLevelType w:val="multilevel"/>
     <w:tmpl w:val="8A707A5A"/>
@@ -1888,7 +2145,7 @@
       </w:rPr>
     </w:lvl>
   </w:abstractNum>
-  <w:abstractNum w:abstractNumId="17" w15:restartNumberingAfterBreak="0">
+  <w:abstractNum w:abstractNumId="18" w15:restartNumberingAfterBreak="0">
     <w:nsid w:val="48327673"/>
     <w:multiLevelType w:val="hybridMultilevel"/>
     <w:tmpl w:val="34FC0D36"/>
@@ -1977,7 +2234,7 @@
       </w:pPr>
     </w:lvl>
   </w:abstractNum>
-  <w:abstractNum w:abstractNumId="18" w15:restartNumberingAfterBreak="0">
+  <w:abstractNum w:abstractNumId="19" w15:restartNumberingAfterBreak="0">
     <w:nsid w:val="4B9C6953"/>
     <w:multiLevelType w:val="hybridMultilevel"/>
     <w:tmpl w:val="1E6A4BB0"/>
@@ -2063,7 +2320,7 @@
       </w:pPr>
     </w:lvl>
   </w:abstractNum>
-  <w:abstractNum w:abstractNumId="19" w15:restartNumberingAfterBreak="0">
+  <w:abstractNum w:abstractNumId="20" w15:restartNumberingAfterBreak="0">
     <w:nsid w:val="4C2C009B"/>
     <w:multiLevelType w:val="hybridMultilevel"/>
     <w:tmpl w:val="1E6A4BB0"/>
@@ -2149,7 +2406,7 @@
       </w:pPr>
     </w:lvl>
   </w:abstractNum>
-  <w:abstractNum w:abstractNumId="20" w15:restartNumberingAfterBreak="0">
+  <w:abstractNum w:abstractNumId="21" w15:restartNumberingAfterBreak="0">
     <w:nsid w:val="51544CEB"/>
     <w:multiLevelType w:val="multilevel"/>
     <w:tmpl w:val="04090023"/>
@@ -2236,7 +2493,7 @@
       </w:pPr>
     </w:lvl>
   </w:abstractNum>
-  <w:abstractNum w:abstractNumId="21" w15:restartNumberingAfterBreak="0">
+  <w:abstractNum w:abstractNumId="22" w15:restartNumberingAfterBreak="0">
     <w:nsid w:val="51CE0DCB"/>
     <w:multiLevelType w:val="multilevel"/>
     <w:tmpl w:val="14EAA40A"/>
@@ -2325,7 +2582,7 @@
       </w:pPr>
     </w:lvl>
   </w:abstractNum>
-  <w:abstractNum w:abstractNumId="22" w15:restartNumberingAfterBreak="0">
+  <w:abstractNum w:abstractNumId="23" w15:restartNumberingAfterBreak="0">
     <w:nsid w:val="5D5418B9"/>
     <w:multiLevelType w:val="multilevel"/>
     <w:tmpl w:val="04090023"/>
@@ -2412,7 +2669,7 @@
       </w:pPr>
     </w:lvl>
   </w:abstractNum>
-  <w:abstractNum w:abstractNumId="23" w15:restartNumberingAfterBreak="0">
+  <w:abstractNum w:abstractNumId="24" w15:restartNumberingAfterBreak="0">
     <w:nsid w:val="5EB62435"/>
     <w:multiLevelType w:val="hybridMultilevel"/>
     <w:tmpl w:val="791EEE0A"/>
@@ -2501,7 +2758,7 @@
       </w:pPr>
     </w:lvl>
   </w:abstractNum>
-  <w:abstractNum w:abstractNumId="24" w15:restartNumberingAfterBreak="0">
+  <w:abstractNum w:abstractNumId="25" w15:restartNumberingAfterBreak="0">
     <w:nsid w:val="64E15559"/>
     <w:multiLevelType w:val="hybridMultilevel"/>
     <w:tmpl w:val="46E4EE38"/>
@@ -2587,7 +2844,7 @@
       </w:pPr>
     </w:lvl>
   </w:abstractNum>
-  <w:abstractNum w:abstractNumId="25" w15:restartNumberingAfterBreak="0">
+  <w:abstractNum w:abstractNumId="26" w15:restartNumberingAfterBreak="0">
     <w:nsid w:val="64EB6AC8"/>
     <w:multiLevelType w:val="hybridMultilevel"/>
     <w:tmpl w:val="1E6A4BB0"/>
@@ -2673,7 +2930,7 @@
       </w:pPr>
     </w:lvl>
   </w:abstractNum>
-  <w:abstractNum w:abstractNumId="26" w15:restartNumberingAfterBreak="0">
+  <w:abstractNum w:abstractNumId="27" w15:restartNumberingAfterBreak="0">
     <w:nsid w:val="658726F7"/>
     <w:multiLevelType w:val="multilevel"/>
     <w:tmpl w:val="0409001D"/>
@@ -2759,7 +3016,7 @@
       </w:pPr>
     </w:lvl>
   </w:abstractNum>
-  <w:abstractNum w:abstractNumId="27" w15:restartNumberingAfterBreak="0">
+  <w:abstractNum w:abstractNumId="28" w15:restartNumberingAfterBreak="0">
     <w:nsid w:val="78790137"/>
     <w:multiLevelType w:val="hybridMultilevel"/>
     <w:tmpl w:val="B192B76E"/>
@@ -2849,7 +3106,7 @@
       </w:pPr>
     </w:lvl>
   </w:abstractNum>
-  <w:abstractNum w:abstractNumId="28" w15:restartNumberingAfterBreak="0">
+  <w:abstractNum w:abstractNumId="29" w15:restartNumberingAfterBreak="0">
     <w:nsid w:val="7CD72508"/>
     <w:multiLevelType w:val="multilevel"/>
     <w:tmpl w:val="0409001F"/>
@@ -2942,7 +3199,7 @@
     <w:abstractNumId w:val="7"/>
   </w:num>
   <w:num w:numId="3" w16cid:durableId="625699142">
-    <w:abstractNumId w:val="24"/>
+    <w:abstractNumId w:val="25"/>
   </w:num>
   <w:num w:numId="4" w16cid:durableId="1830247258">
     <w:abstractNumId w:val="11"/>
@@ -2978,82 +3235,82 @@
     </w:lvlOverride>
   </w:num>
   <w:num w:numId="10" w16cid:durableId="1891988396">
-    <w:abstractNumId w:val="19"/>
+    <w:abstractNumId w:val="20"/>
   </w:num>
   <w:num w:numId="11" w16cid:durableId="1929193356">
-    <w:abstractNumId w:val="25"/>
+    <w:abstractNumId w:val="26"/>
   </w:num>
   <w:num w:numId="12" w16cid:durableId="959652918">
-    <w:abstractNumId w:val="21"/>
+    <w:abstractNumId w:val="22"/>
   </w:num>
   <w:num w:numId="13" w16cid:durableId="783233525">
-    <w:abstractNumId w:val="16"/>
+    <w:abstractNumId w:val="17"/>
   </w:num>
   <w:num w:numId="14" w16cid:durableId="821241049">
-    <w:abstractNumId w:val="16"/>
+    <w:abstractNumId w:val="17"/>
     <w:lvlOverride w:ilvl="0">
       <w:startOverride w:val="1"/>
     </w:lvlOverride>
   </w:num>
   <w:num w:numId="15" w16cid:durableId="1762876618">
-    <w:abstractNumId w:val="16"/>
+    <w:abstractNumId w:val="17"/>
     <w:lvlOverride w:ilvl="0">
       <w:startOverride w:val="1"/>
     </w:lvlOverride>
   </w:num>
   <w:num w:numId="16" w16cid:durableId="584655075">
-    <w:abstractNumId w:val="16"/>
+    <w:abstractNumId w:val="17"/>
     <w:lvlOverride w:ilvl="0">
       <w:startOverride w:val="1"/>
     </w:lvlOverride>
   </w:num>
   <w:num w:numId="17" w16cid:durableId="882137121">
-    <w:abstractNumId w:val="13"/>
+    <w:abstractNumId w:val="14"/>
   </w:num>
   <w:num w:numId="18" w16cid:durableId="1778677275">
-    <w:abstractNumId w:val="16"/>
+    <w:abstractNumId w:val="17"/>
     <w:lvlOverride w:ilvl="0">
       <w:startOverride w:val="1"/>
     </w:lvlOverride>
   </w:num>
   <w:num w:numId="19" w16cid:durableId="1180238297">
-    <w:abstractNumId w:val="16"/>
+    <w:abstractNumId w:val="17"/>
     <w:lvlOverride w:ilvl="0">
       <w:startOverride w:val="1"/>
     </w:lvlOverride>
   </w:num>
   <w:num w:numId="20" w16cid:durableId="1892231806">
-    <w:abstractNumId w:val="16"/>
+    <w:abstractNumId w:val="17"/>
     <w:lvlOverride w:ilvl="0">
       <w:startOverride w:val="1"/>
     </w:lvlOverride>
   </w:num>
   <w:num w:numId="21" w16cid:durableId="883832223">
-    <w:abstractNumId w:val="18"/>
+    <w:abstractNumId w:val="19"/>
   </w:num>
   <w:num w:numId="22" w16cid:durableId="269431754">
-    <w:abstractNumId w:val="16"/>
+    <w:abstractNumId w:val="17"/>
     <w:lvlOverride w:ilvl="0">
       <w:startOverride w:val="1"/>
     </w:lvlOverride>
   </w:num>
   <w:num w:numId="23" w16cid:durableId="171186901">
-    <w:abstractNumId w:val="16"/>
+    <w:abstractNumId w:val="17"/>
     <w:lvlOverride w:ilvl="0">
       <w:startOverride w:val="1"/>
     </w:lvlOverride>
   </w:num>
   <w:num w:numId="24" w16cid:durableId="771625866">
-    <w:abstractNumId w:val="27"/>
+    <w:abstractNumId w:val="28"/>
   </w:num>
   <w:num w:numId="25" w16cid:durableId="366032369">
-    <w:abstractNumId w:val="28"/>
+    <w:abstractNumId w:val="29"/>
   </w:num>
   <w:num w:numId="26" w16cid:durableId="493956033">
-    <w:abstractNumId w:val="15"/>
+    <w:abstractNumId w:val="16"/>
   </w:num>
   <w:num w:numId="27" w16cid:durableId="1506169500">
-    <w:abstractNumId w:val="20"/>
+    <w:abstractNumId w:val="21"/>
   </w:num>
   <w:num w:numId="28" w16cid:durableId="1182088414">
     <w:abstractNumId w:val="6"/>
@@ -3083,22 +3340,28 @@
     <w:abstractNumId w:val="12"/>
   </w:num>
   <w:num w:numId="37" w16cid:durableId="2089574811">
-    <w:abstractNumId w:val="26"/>
+    <w:abstractNumId w:val="27"/>
   </w:num>
   <w:num w:numId="38" w16cid:durableId="1268125914">
-    <w:abstractNumId w:val="22"/>
+    <w:abstractNumId w:val="23"/>
   </w:num>
   <w:num w:numId="39" w16cid:durableId="513542846">
-    <w:abstractNumId w:val="14"/>
+    <w:abstractNumId w:val="15"/>
   </w:num>
   <w:num w:numId="40" w16cid:durableId="613437991">
     <w:abstractNumId w:val="10"/>
   </w:num>
   <w:num w:numId="41" w16cid:durableId="252470902">
-    <w:abstractNumId w:val="23"/>
+    <w:abstractNumId w:val="24"/>
   </w:num>
   <w:num w:numId="42" w16cid:durableId="1167818415">
-    <w:abstractNumId w:val="17"/>
+    <w:abstractNumId w:val="18"/>
+  </w:num>
+  <w:num w:numId="43" w16cid:durableId="1364596066">
+    <w:abstractNumId w:val="11"/>
+  </w:num>
+  <w:num w:numId="44" w16cid:durableId="762651463">
+    <w:abstractNumId w:val="13"/>
   </w:num>
 </w:numbering>
 </file>
@@ -4332,6 +4595,23 @@
     <w:basedOn w:val="DefaultParagraphFont"/>
     <w:rsid w:val="007856EE"/>
   </w:style>
+  <w:style w:type="paragraph" w:styleId="NormalWeb">
+    <w:name w:val="Normal (Web)"/>
+    <w:basedOn w:val="Normal"/>
+    <w:uiPriority w:val="99"/>
+    <w:semiHidden/>
+    <w:unhideWhenUsed/>
+    <w:rsid w:val="002D52FF"/>
+    <w:pPr>
+      <w:spacing w:before="100" w:beforeAutospacing="1" w:after="100" w:afterAutospacing="1" w:line="240" w:lineRule="auto"/>
+    </w:pPr>
+    <w:rPr>
+      <w:rFonts w:ascii="Times New Roman" w:eastAsia="Times New Roman" w:hAnsi="Times New Roman" w:cs="Times New Roman"/>
+      <w:sz w:val="24"/>
+      <w:szCs w:val="24"/>
+      <w:lang w:eastAsia="en-US"/>
+    </w:rPr>
+  </w:style>
 </w:styles>
 </file>
 
@@ -4597,26 +4877,6 @@
 </file>
 
 <file path=customXml/item1.xml><?xml version="1.0" encoding="utf-8"?>
-<p:properties xmlns:p="http://schemas.microsoft.com/office/2006/metadata/properties" xmlns:xsi="http://www.w3.org/2001/XMLSchema-instance" xmlns:pc="http://schemas.microsoft.com/office/infopath/2007/PartnerControls">
-  <documentManagement>
-    <_ip_UnifiedCompliancePolicyUIAction xmlns="http://schemas.microsoft.com/sharepoint/v3" xsi:nil="true"/>
-    <Image xmlns="71af3243-3dd4-4a8d-8c0d-dd76da1f02a5">
-      <Url xsi:nil="true"/>
-      <Description xsi:nil="true"/>
-    </Image>
-    <Status xmlns="71af3243-3dd4-4a8d-8c0d-dd76da1f02a5">Not started</Status>
-    <Background xmlns="71af3243-3dd4-4a8d-8c0d-dd76da1f02a5">false</Background>
-    <_ip_UnifiedCompliancePolicyProperties xmlns="http://schemas.microsoft.com/sharepoint/v3" xsi:nil="true"/>
-    <ImageTagsTaxHTField xmlns="71af3243-3dd4-4a8d-8c0d-dd76da1f02a5">
-      <Terms xmlns="http://schemas.microsoft.com/office/infopath/2007/PartnerControls"/>
-    </ImageTagsTaxHTField>
-    <TaxCatchAll xmlns="230e9df3-be65-4c73-a93b-d1236ebd677e" xsi:nil="true"/>
-    <MediaServiceKeyPoints xmlns="71af3243-3dd4-4a8d-8c0d-dd76da1f02a5" xsi:nil="true"/>
-  </documentManagement>
-</p:properties>
-</file>
-
-<file path=customXml/item2.xml><?xml version="1.0" encoding="utf-8"?>
 <?mso-contentType ?>
 <FormTemplates xmlns="http://schemas.microsoft.com/sharepoint/v3/contenttype/forms">
   <Display>DocumentLibraryForm</Display>
@@ -4625,7 +4885,7 @@
 </FormTemplates>
 </file>
 
-<file path=customXml/item3.xml><?xml version="1.0" encoding="utf-8"?>
+<file path=customXml/item2.xml><?xml version="1.0" encoding="utf-8"?>
 <ct:contentTypeSchema xmlns:ct="http://schemas.microsoft.com/office/2006/metadata/contentType" xmlns:ma="http://schemas.microsoft.com/office/2006/metadata/properties/metaAttributes" ct:_="" ma:_="" ma:contentTypeName="Document" ma:contentTypeID="0x01010079F111ED35F8CC479449609E8A0923A6" ma:contentTypeVersion="27" ma:contentTypeDescription="Create a new document." ma:contentTypeScope="" ma:versionID="c6f9a84f66a9c8b9a21755b9ffafb945">
   <xsd:schema xmlns:xsd="http://www.w3.org/2001/XMLSchema" xmlns:xs="http://www.w3.org/2001/XMLSchema" xmlns:p="http://schemas.microsoft.com/office/2006/metadata/properties" xmlns:ns1="http://schemas.microsoft.com/sharepoint/v3" xmlns:ns2="71af3243-3dd4-4a8d-8c0d-dd76da1f02a5" xmlns:ns3="16c05727-aa75-4e4a-9b5f-8a80a1165891" xmlns:ns4="230e9df3-be65-4c73-a93b-d1236ebd677e" targetNamespace="http://schemas.microsoft.com/office/2006/metadata/properties" ma:root="true" ma:fieldsID="27df39e3e7036dff54f89ddd5805ce72" ns1:_="" ns2:_="" ns3:_="" ns4:_="">
     <xsd:import namespace="http://schemas.microsoft.com/sharepoint/v3"/>
@@ -4931,19 +5191,27 @@
 </ct:contentTypeSchema>
 </file>
 
-<file path=customXml/itemProps1.xml><?xml version="1.0" encoding="utf-8"?>
-<ds:datastoreItem xmlns:ds="http://schemas.openxmlformats.org/officeDocument/2006/customXml" ds:itemID="{9209E66A-54FD-4B5E-B014-73214B6846FC}">
-  <ds:schemaRefs>
-    <ds:schemaRef ds:uri="http://schemas.microsoft.com/office/2006/metadata/properties"/>
-    <ds:schemaRef ds:uri="http://schemas.microsoft.com/office/infopath/2007/PartnerControls"/>
-    <ds:schemaRef ds:uri="http://schemas.microsoft.com/sharepoint/v3"/>
-    <ds:schemaRef ds:uri="71af3243-3dd4-4a8d-8c0d-dd76da1f02a5"/>
-    <ds:schemaRef ds:uri="230e9df3-be65-4c73-a93b-d1236ebd677e"/>
-  </ds:schemaRefs>
-</ds:datastoreItem>
+<file path=customXml/item3.xml><?xml version="1.0" encoding="utf-8"?>
+<p:properties xmlns:p="http://schemas.microsoft.com/office/2006/metadata/properties" xmlns:xsi="http://www.w3.org/2001/XMLSchema-instance" xmlns:pc="http://schemas.microsoft.com/office/infopath/2007/PartnerControls">
+  <documentManagement>
+    <_ip_UnifiedCompliancePolicyUIAction xmlns="http://schemas.microsoft.com/sharepoint/v3" xsi:nil="true"/>
+    <Image xmlns="71af3243-3dd4-4a8d-8c0d-dd76da1f02a5">
+      <Url xsi:nil="true"/>
+      <Description xsi:nil="true"/>
+    </Image>
+    <Status xmlns="71af3243-3dd4-4a8d-8c0d-dd76da1f02a5">Not started</Status>
+    <Background xmlns="71af3243-3dd4-4a8d-8c0d-dd76da1f02a5">false</Background>
+    <_ip_UnifiedCompliancePolicyProperties xmlns="http://schemas.microsoft.com/sharepoint/v3" xsi:nil="true"/>
+    <ImageTagsTaxHTField xmlns="71af3243-3dd4-4a8d-8c0d-dd76da1f02a5">
+      <Terms xmlns="http://schemas.microsoft.com/office/infopath/2007/PartnerControls"/>
+    </ImageTagsTaxHTField>
+    <TaxCatchAll xmlns="230e9df3-be65-4c73-a93b-d1236ebd677e" xsi:nil="true"/>
+    <MediaServiceKeyPoints xmlns="71af3243-3dd4-4a8d-8c0d-dd76da1f02a5" xsi:nil="true"/>
+  </documentManagement>
+</p:properties>
 </file>
 
-<file path=customXml/itemProps2.xml><?xml version="1.0" encoding="utf-8"?>
+<file path=customXml/itemProps1.xml><?xml version="1.0" encoding="utf-8"?>
 <ds:datastoreItem xmlns:ds="http://schemas.openxmlformats.org/officeDocument/2006/customXml" ds:itemID="{668C2B3A-50F9-4381-8F76-67277993D23C}">
   <ds:schemaRefs>
     <ds:schemaRef ds:uri="http://schemas.microsoft.com/sharepoint/v3/contenttype/forms"/>
@@ -4951,7 +5219,7 @@
 </ds:datastoreItem>
 </file>
 
-<file path=customXml/itemProps3.xml><?xml version="1.0" encoding="utf-8"?>
+<file path=customXml/itemProps2.xml><?xml version="1.0" encoding="utf-8"?>
 <ds:datastoreItem xmlns:ds="http://schemas.openxmlformats.org/officeDocument/2006/customXml" ds:itemID="{2A9C251E-4DB8-43AF-9F3A-F3F4FB8A6E5A}">
   <ds:schemaRefs>
     <ds:schemaRef ds:uri="http://schemas.microsoft.com/office/2006/metadata/contentType"/>
@@ -4972,6 +5240,18 @@
 </ds:datastoreItem>
 </file>
 
+<file path=customXml/itemProps3.xml><?xml version="1.0" encoding="utf-8"?>
+<ds:datastoreItem xmlns:ds="http://schemas.openxmlformats.org/officeDocument/2006/customXml" ds:itemID="{9209E66A-54FD-4B5E-B014-73214B6846FC}">
+  <ds:schemaRefs>
+    <ds:schemaRef ds:uri="http://schemas.microsoft.com/office/2006/metadata/properties"/>
+    <ds:schemaRef ds:uri="http://schemas.microsoft.com/office/infopath/2007/PartnerControls"/>
+    <ds:schemaRef ds:uri="http://schemas.microsoft.com/sharepoint/v3"/>
+    <ds:schemaRef ds:uri="71af3243-3dd4-4a8d-8c0d-dd76da1f02a5"/>
+    <ds:schemaRef ds:uri="230e9df3-be65-4c73-a93b-d1236ebd677e"/>
+  </ds:schemaRefs>
+</ds:datastoreItem>
+</file>
+
 <file path=docMetadata/LabelInfo.xml><?xml version="1.0" encoding="utf-8"?>
 <clbl:labelList xmlns:clbl="http://schemas.microsoft.com/office/2020/mipLabelMetadata"/>
 </file>
</xml_diff>

<commit_message>
Imputed missing values of columns where some data for that country is present
</commit_message>
<xml_diff>
--- a/Report/Project Report_Plan.docx
+++ b/Report/Project Report_Plan.docx
@@ -218,10 +218,7 @@
         </w:r>
       </w:hyperlink>
       <w:r>
-        <w:t> </w:t>
-      </w:r>
-      <w:r>
-        <w:t>)</w:t>
+        <w:t> )</w:t>
       </w:r>
     </w:p>
     <w:p>
@@ -1106,11 +1103,58 @@
         </w:numPr>
       </w:pPr>
       <w:r>
-        <w:t xml:space="preserve">FDI is an investment which aims to acquire a lasting management influence (10 percent or more of the voting stock) in an enterprise operating in a foreign economy. FDI may be undertaken by individuals, as well as business entities.The foreign direct investor most often is aiming to gain access to natural resources, to markets, to labour supply, to technology, to ensure security of supplies or to control the quality of a certain product. FDI can be decomposed into two types of investments: mergers and acquisitions (MA) and greenfield investments. The latter type results in the creation of new entities and the setting up of offices, buildings, plants or factories from scratch in a foreign economy. FDI is the sum of equity capital, reinvested earnings and other FDI capital. Equity capital comprises equity in branches, all shares in subsidiaries and associates (except non-participating, preferred shares that are treated as debt securities and are included under other FDI capital) and other contributions such as the provision of machinery. Reinvested earnings consist of the direct investor's share (in proportion to equity participation) of earnings not distributed by the direct investment enterprise. Other FDI capital (loans) includes the borrowing and lending of funds, including debt securities and trade credits between direct investors and direct investment enterprises. FDI inflows and outflows are important for tracking the direct invesment conditions each year. Outward Foreign Direct Investment (FDI) flows </w:t>
-      </w:r>
+        <w:t xml:space="preserve">FDI is an investment which aims to acquire a lasting management influence (10 percent or more of the voting stock) in an enterprise operating in a foreign economy. FDI may be undertaken by individuals, as well as business entities.The foreign direct investor most often is aiming to gain access to natural resources, to markets, to labour supply, to technology, to ensure security of supplies or to control the quality of a certain product. FDI can be decomposed into two types of investments: mergers and acquisitions (MA) and greenfield investments. The latter type results in the creation of new entities and the setting up of offices, buildings, plants or factories from scratch in a foreign economy. </w:t>
+      </w:r>
+    </w:p>
+    <w:p>
+      <w:pPr>
+        <w:pStyle w:val="Heading2"/>
+        <w:numPr>
+          <w:ilvl w:val="0"/>
+          <w:numId w:val="0"/>
+        </w:numPr>
+        <w:ind w:left="720"/>
+      </w:pPr>
+      <w:r>
+        <w:rPr>
+          <w:highlight w:val="yellow"/>
+        </w:rPr>
+        <w:t>FDI is the sum of equity capital, reinvested earnings and other FDI capital. Equity capital comprises equity in branches, all shares in subsidiaries and associates (except non-participating, preferred shares that are treated as debt securities and are included under other FDI capital) and other contributions such as the provision of machinery</w:t>
+      </w:r>
+      <w:r>
+        <w:t xml:space="preserve">. Reinvested earnings consist of the direct investor's share (in proportion to equity participation) of earnings not distributed by the direct investment enterprise. Other FDI capital (loans) includes the borrowing and lending of funds, including debt securities and trade credits between direct investors and direct investment enterprises. </w:t>
+      </w:r>
+    </w:p>
+    <w:p>
+      <w:pPr>
+        <w:pStyle w:val="Heading2"/>
+        <w:numPr>
+          <w:ilvl w:val="0"/>
+          <w:numId w:val="0"/>
+        </w:numPr>
+        <w:ind w:left="720"/>
+      </w:pPr>
       <w:r>
         <w:lastRenderedPageBreak/>
-        <w:t>record the value of cross-border direct investment transactions from the reporting economy during a year. It represents transactions affecting the investment in enterprises resident abroad. whereas, Inward Foreign Direct Investment (FDI) flows record the value of cross-border direct investment transactions received by the reporting economy during a year. It represents transactions affecting the investment in enterprises of a specific industry resident in the reporting economy.</w:t>
+        <w:t xml:space="preserve">FDI inflows and outflows are important for tracking the direct invesment conditions each year. </w:t>
+      </w:r>
+      <w:r>
+        <w:rPr>
+          <w:highlight w:val="yellow"/>
+        </w:rPr>
+        <w:t>Outward Foreign Direct Investment (FDI) flows record the value of cross-border direct investment transactions from the reporting economy during a year.</w:t>
+      </w:r>
+      <w:r>
+        <w:t xml:space="preserve"> It represents transactions affecting the investment in enterprises resident abroad. whereas</w:t>
+      </w:r>
+      <w:r>
+        <w:rPr>
+          <w:highlight w:val="yellow"/>
+        </w:rPr>
+        <w:t>, Inward Foreign Direct Investment (FDI) flows record the value of cross-border direct investment transactions received by the reporting economy during a year.</w:t>
+      </w:r>
+      <w:r>
+        <w:t xml:space="preserve"> It represents transactions affecting the investment in enterprises of a specific industry resident in the reporting economy.</w:t>
       </w:r>
     </w:p>
     <w:p>
@@ -1134,10 +1178,7 @@
         </w:numPr>
       </w:pPr>
       <w:r>
-        <w:t>Water Use Efficiency (WUE) is defined as the value added of a given major sector1 divided by the volume of water used. Following the United Nations International Standard Industrial Classification of All</w:t>
-      </w:r>
-      <w:r>
-        <w:t>. (Unit: US $ per cubic m)</w:t>
+        <w:t>Water Use Efficiency (WUE) is defined as the value added of a given major sector1 divided by the volume of water used. Following the United Nations International Standard Industrial Classification of All. (Unit: US $ per cubic m)</w:t>
       </w:r>
     </w:p>
     <w:p>
@@ -1164,6 +1205,30 @@
       </w:pPr>
       <w:r>
         <w:t>Water use for irrigation (km³/year) o Annual quantity of water used for irrigation purposes. It includes water from renewable freshwater resources, as well as water from over-abstraction of renewable groundwater or abstraction of fossil groundwater, direct use of agricultural drainage water, (treated) wastewater, and desalinated water. [AQUASTAT Glossary</w:t>
+      </w:r>
+    </w:p>
+    <w:p>
+      <w:pPr>
+        <w:pStyle w:val="Heading2"/>
+        <w:numPr>
+          <w:ilvl w:val="0"/>
+          <w:numId w:val="0"/>
+        </w:numPr>
+        <w:ind w:left="720"/>
+      </w:pPr>
+      <w:r>
+        <w:t>(</w:t>
+      </w:r>
+      <w:hyperlink r:id="rId14" w:history="1">
+        <w:r>
+          <w:rPr>
+            <w:rStyle w:val="Hyperlink"/>
+          </w:rPr>
+          <w:t>Metadata-06-04-01.pdf (un.org)</w:t>
+        </w:r>
+      </w:hyperlink>
+      <w:r>
+        <w:t>)</w:t>
       </w:r>
     </w:p>
     <w:sectPr>
@@ -4877,12 +4942,23 @@
 </file>
 
 <file path=customXml/item1.xml><?xml version="1.0" encoding="utf-8"?>
-<?mso-contentType ?>
-<FormTemplates xmlns="http://schemas.microsoft.com/sharepoint/v3/contenttype/forms">
-  <Display>DocumentLibraryForm</Display>
-  <Edit>DocumentLibraryForm</Edit>
-  <New>DocumentLibraryForm</New>
-</FormTemplates>
+<p:properties xmlns:p="http://schemas.microsoft.com/office/2006/metadata/properties" xmlns:xsi="http://www.w3.org/2001/XMLSchema-instance" xmlns:pc="http://schemas.microsoft.com/office/infopath/2007/PartnerControls">
+  <documentManagement>
+    <_ip_UnifiedCompliancePolicyUIAction xmlns="http://schemas.microsoft.com/sharepoint/v3" xsi:nil="true"/>
+    <Image xmlns="71af3243-3dd4-4a8d-8c0d-dd76da1f02a5">
+      <Url xsi:nil="true"/>
+      <Description xsi:nil="true"/>
+    </Image>
+    <Status xmlns="71af3243-3dd4-4a8d-8c0d-dd76da1f02a5">Not started</Status>
+    <Background xmlns="71af3243-3dd4-4a8d-8c0d-dd76da1f02a5">false</Background>
+    <_ip_UnifiedCompliancePolicyProperties xmlns="http://schemas.microsoft.com/sharepoint/v3" xsi:nil="true"/>
+    <ImageTagsTaxHTField xmlns="71af3243-3dd4-4a8d-8c0d-dd76da1f02a5">
+      <Terms xmlns="http://schemas.microsoft.com/office/infopath/2007/PartnerControls"/>
+    </ImageTagsTaxHTField>
+    <TaxCatchAll xmlns="230e9df3-be65-4c73-a93b-d1236ebd677e" xsi:nil="true"/>
+    <MediaServiceKeyPoints xmlns="71af3243-3dd4-4a8d-8c0d-dd76da1f02a5" xsi:nil="true"/>
+  </documentManagement>
+</p:properties>
 </file>
 
 <file path=customXml/item2.xml><?xml version="1.0" encoding="utf-8"?>
@@ -5192,29 +5268,22 @@
 </file>
 
 <file path=customXml/item3.xml><?xml version="1.0" encoding="utf-8"?>
-<p:properties xmlns:p="http://schemas.microsoft.com/office/2006/metadata/properties" xmlns:xsi="http://www.w3.org/2001/XMLSchema-instance" xmlns:pc="http://schemas.microsoft.com/office/infopath/2007/PartnerControls">
-  <documentManagement>
-    <_ip_UnifiedCompliancePolicyUIAction xmlns="http://schemas.microsoft.com/sharepoint/v3" xsi:nil="true"/>
-    <Image xmlns="71af3243-3dd4-4a8d-8c0d-dd76da1f02a5">
-      <Url xsi:nil="true"/>
-      <Description xsi:nil="true"/>
-    </Image>
-    <Status xmlns="71af3243-3dd4-4a8d-8c0d-dd76da1f02a5">Not started</Status>
-    <Background xmlns="71af3243-3dd4-4a8d-8c0d-dd76da1f02a5">false</Background>
-    <_ip_UnifiedCompliancePolicyProperties xmlns="http://schemas.microsoft.com/sharepoint/v3" xsi:nil="true"/>
-    <ImageTagsTaxHTField xmlns="71af3243-3dd4-4a8d-8c0d-dd76da1f02a5">
-      <Terms xmlns="http://schemas.microsoft.com/office/infopath/2007/PartnerControls"/>
-    </ImageTagsTaxHTField>
-    <TaxCatchAll xmlns="230e9df3-be65-4c73-a93b-d1236ebd677e" xsi:nil="true"/>
-    <MediaServiceKeyPoints xmlns="71af3243-3dd4-4a8d-8c0d-dd76da1f02a5" xsi:nil="true"/>
-  </documentManagement>
-</p:properties>
+<?mso-contentType ?>
+<FormTemplates xmlns="http://schemas.microsoft.com/sharepoint/v3/contenttype/forms">
+  <Display>DocumentLibraryForm</Display>
+  <Edit>DocumentLibraryForm</Edit>
+  <New>DocumentLibraryForm</New>
+</FormTemplates>
 </file>
 
 <file path=customXml/itemProps1.xml><?xml version="1.0" encoding="utf-8"?>
-<ds:datastoreItem xmlns:ds="http://schemas.openxmlformats.org/officeDocument/2006/customXml" ds:itemID="{668C2B3A-50F9-4381-8F76-67277993D23C}">
+<ds:datastoreItem xmlns:ds="http://schemas.openxmlformats.org/officeDocument/2006/customXml" ds:itemID="{9209E66A-54FD-4B5E-B014-73214B6846FC}">
   <ds:schemaRefs>
-    <ds:schemaRef ds:uri="http://schemas.microsoft.com/sharepoint/v3/contenttype/forms"/>
+    <ds:schemaRef ds:uri="http://schemas.microsoft.com/office/2006/metadata/properties"/>
+    <ds:schemaRef ds:uri="http://schemas.microsoft.com/office/infopath/2007/PartnerControls"/>
+    <ds:schemaRef ds:uri="http://schemas.microsoft.com/sharepoint/v3"/>
+    <ds:schemaRef ds:uri="71af3243-3dd4-4a8d-8c0d-dd76da1f02a5"/>
+    <ds:schemaRef ds:uri="230e9df3-be65-4c73-a93b-d1236ebd677e"/>
   </ds:schemaRefs>
 </ds:datastoreItem>
 </file>
@@ -5241,13 +5310,9 @@
 </file>
 
 <file path=customXml/itemProps3.xml><?xml version="1.0" encoding="utf-8"?>
-<ds:datastoreItem xmlns:ds="http://schemas.openxmlformats.org/officeDocument/2006/customXml" ds:itemID="{9209E66A-54FD-4B5E-B014-73214B6846FC}">
+<ds:datastoreItem xmlns:ds="http://schemas.openxmlformats.org/officeDocument/2006/customXml" ds:itemID="{668C2B3A-50F9-4381-8F76-67277993D23C}">
   <ds:schemaRefs>
-    <ds:schemaRef ds:uri="http://schemas.microsoft.com/office/2006/metadata/properties"/>
-    <ds:schemaRef ds:uri="http://schemas.microsoft.com/office/infopath/2007/PartnerControls"/>
-    <ds:schemaRef ds:uri="http://schemas.microsoft.com/sharepoint/v3"/>
-    <ds:schemaRef ds:uri="71af3243-3dd4-4a8d-8c0d-dd76da1f02a5"/>
-    <ds:schemaRef ds:uri="230e9df3-be65-4c73-a93b-d1236ebd677e"/>
+    <ds:schemaRef ds:uri="http://schemas.microsoft.com/sharepoint/v3/contenttype/forms"/>
   </ds:schemaRefs>
 </ds:datastoreItem>
 </file>

</xml_diff>

<commit_message>
Performed T-test to find significant factors of agricultural production
</commit_message>
<xml_diff>
--- a/Report/Project Report_Plan.docx
+++ b/Report/Project Report_Plan.docx
@@ -67,7 +67,7 @@
       <w:r>
         <w:t xml:space="preserve"> ( </w:t>
       </w:r>
-      <w:hyperlink r:id="rId10" w:anchor="data/QV" w:history="1">
+      <w:hyperlink r:id="rId11" w:anchor="data/QV" w:history="1">
         <w:r>
           <w:rPr>
             <w:rStyle w:val="Hyperlink"/>
@@ -149,7 +149,7 @@
         </w:rPr>
         <w:t xml:space="preserve">Downloaded from </w:t>
       </w:r>
-      <w:hyperlink r:id="rId11" w:history="1">
+      <w:hyperlink r:id="rId12" w:history="1">
         <w:r>
           <w:rPr>
             <w:rStyle w:val="Hyperlink"/>
@@ -212,7 +212,7 @@
       <w:r>
         <w:t> </w:t>
       </w:r>
-      <w:hyperlink r:id="rId12" w:history="1">
+      <w:hyperlink r:id="rId13" w:history="1">
         <w:r>
           <w:t>https://databank.worldbank.org/</w:t>
         </w:r>
@@ -245,7 +245,7 @@
       <w:r>
         <w:t>Daniel Kaufmann and Aart Kraay (2023). Worldwide Governance Indicators, 2023 Update (</w:t>
       </w:r>
-      <w:hyperlink r:id="rId13" w:history="1">
+      <w:hyperlink r:id="rId14" w:history="1">
         <w:r>
           <w:t>www.govindicators.org</w:t>
         </w:r>
@@ -1016,6 +1016,33 @@
         </w:numPr>
         <w:ind w:left="720" w:hanging="360"/>
       </w:pPr>
+      <w:r>
+        <w:t xml:space="preserve">Refer to </w:t>
+      </w:r>
+      <w:r>
+        <w:fldChar w:fldCharType="begin"/>
+      </w:r>
+      <w:r>
+        <w:instrText xml:space="preserve"> REF _Ref150193912 \h </w:instrText>
+      </w:r>
+      <w:r>
+        <w:fldChar w:fldCharType="separate"/>
+      </w:r>
+      <w:r>
+        <w:t xml:space="preserve">Table </w:t>
+      </w:r>
+      <w:r>
+        <w:rPr>
+          <w:noProof/>
+        </w:rPr>
+        <w:t>1</w:t>
+      </w:r>
+      <w:r>
+        <w:fldChar w:fldCharType="end"/>
+      </w:r>
+      <w:r>
+        <w:t>.</w:t>
+      </w:r>
     </w:p>
     <w:p>
       <w:pPr>
@@ -1026,6 +1053,109 @@
         </w:numPr>
         <w:ind w:left="720" w:hanging="360"/>
       </w:pPr>
+    </w:p>
+    <w:p>
+      <w:pPr>
+        <w:pStyle w:val="Heading2"/>
+        <w:numPr>
+          <w:ilvl w:val="0"/>
+          <w:numId w:val="0"/>
+        </w:numPr>
+        <w:ind w:left="720" w:hanging="360"/>
+      </w:pPr>
+    </w:p>
+    <w:p>
+      <w:pPr>
+        <w:pStyle w:val="Caption"/>
+        <w:keepNext/>
+      </w:pPr>
+      <w:bookmarkStart w:id="0" w:name="_Ref150193912"/>
+      <w:r>
+        <w:lastRenderedPageBreak/>
+        <w:t xml:space="preserve">Table </w:t>
+      </w:r>
+      <w:fldSimple w:instr=" SEQ Table \* ARABIC ">
+        <w:r>
+          <w:rPr>
+            <w:noProof/>
+          </w:rPr>
+          <w:t>1</w:t>
+        </w:r>
+      </w:fldSimple>
+      <w:bookmarkEnd w:id="0"/>
+      <w:r>
+        <w:t>: Correlation values of high-producing nations</w:t>
+      </w:r>
+    </w:p>
+    <w:p>
+      <w:pPr>
+        <w:pStyle w:val="Heading2"/>
+        <w:numPr>
+          <w:ilvl w:val="0"/>
+          <w:numId w:val="0"/>
+        </w:numPr>
+        <w:ind w:left="720" w:hanging="360"/>
+      </w:pPr>
+      <w:r>
+        <w:drawing>
+          <wp:inline distT="0" distB="0" distL="0" distR="0" wp14:anchorId="7BE4A5FF" wp14:editId="626B6FB8">
+            <wp:extent cx="5943600" cy="1572260"/>
+            <wp:effectExtent l="0" t="0" r="0" b="0"/>
+            <wp:docPr id="1419442267" name="Picture 1"/>
+            <wp:cNvGraphicFramePr>
+              <a:graphicFrameLocks xmlns:a="http://schemas.openxmlformats.org/drawingml/2006/main" noChangeAspect="1"/>
+            </wp:cNvGraphicFramePr>
+            <a:graphic xmlns:a="http://schemas.openxmlformats.org/drawingml/2006/main">
+              <a:graphicData uri="http://schemas.openxmlformats.org/drawingml/2006/picture">
+                <pic:pic xmlns:pic="http://schemas.openxmlformats.org/drawingml/2006/picture">
+                  <pic:nvPicPr>
+                    <pic:cNvPr id="0" name="Picture 1"/>
+                    <pic:cNvPicPr>
+                      <a:picLocks noChangeAspect="1" noChangeArrowheads="1"/>
+                    </pic:cNvPicPr>
+                  </pic:nvPicPr>
+                  <pic:blipFill>
+                    <a:blip r:embed="rId15">
+                      <a:extLst>
+                        <a:ext uri="{28A0092B-C50C-407E-A947-70E740481C1C}">
+                          <a14:useLocalDpi xmlns:a14="http://schemas.microsoft.com/office/drawing/2010/main" val="0"/>
+                        </a:ext>
+                      </a:extLst>
+                    </a:blip>
+                    <a:srcRect/>
+                    <a:stretch>
+                      <a:fillRect/>
+                    </a:stretch>
+                  </pic:blipFill>
+                  <pic:spPr bwMode="auto">
+                    <a:xfrm>
+                      <a:off x="0" y="0"/>
+                      <a:ext cx="5943600" cy="1572260"/>
+                    </a:xfrm>
+                    <a:prstGeom prst="rect">
+                      <a:avLst/>
+                    </a:prstGeom>
+                    <a:noFill/>
+                    <a:ln>
+                      <a:noFill/>
+                    </a:ln>
+                  </pic:spPr>
+                </pic:pic>
+              </a:graphicData>
+            </a:graphic>
+          </wp:inline>
+        </w:drawing>
+      </w:r>
+    </w:p>
+    <w:p>
+      <w:pPr>
+        <w:pStyle w:val="Heading2"/>
+        <w:numPr>
+          <w:ilvl w:val="0"/>
+          <w:numId w:val="0"/>
+        </w:numPr>
+        <w:ind w:left="720" w:hanging="360"/>
+      </w:pPr>
       <w:r>
         <w:t>GLOSSARY</w:t>
       </w:r>
@@ -1035,75 +1165,45 @@
         <w:pStyle w:val="Heading2"/>
         <w:numPr>
           <w:ilvl w:val="0"/>
-          <w:numId w:val="0"/>
-        </w:numPr>
-        <w:ind w:left="720" w:hanging="360"/>
-      </w:pPr>
+          <w:numId w:val="44"/>
+        </w:numPr>
+      </w:pPr>
+      <w:r>
+        <w:t>Value of gross production has been compiled by multiplying gross production in physical terms by output prices at farm gate. Thus, value of production measures production in monetary terms at the farm gate level. Since intermediate uses within the agricultural sector (seed and feed) have not been subtracted from production data, this value of production aggregate refers to the notion of "gross production". Value of gross production is provided in both current and constant terms and is expressed in US dollars and Standard Local Currency (SLC). The current value of production measures value in the prices relating to the period being measured. Thus, it represents the market value of food and agricultural products at the time they were produced. Knowing this figure is helpful in understanding exactly what was happening within a given economy at that point in time. Often, this information can help explain economic trends that emerged in later periods and why they took place. Value of production in constant terms is derived using the average prices of a selected year or years, known as the base period. Constant price series can be used to show how the quantity or volume of products has changed, and are often referred to as volume measures. The ratio of the current and constant price series gives a measure of price movements. US dollar figures for value of gross production are converted from local currencies using official exchange rates as prevailing in the respective years. The SLC of a country is the local currency prevailing in the latest year. Expressing data series in one uniform currency is useful because it avoids the influence of revaluation in local currency, if any, on value of production.</w:t>
+      </w:r>
     </w:p>
     <w:p>
       <w:pPr>
         <w:pStyle w:val="Heading2"/>
         <w:numPr>
           <w:ilvl w:val="0"/>
-          <w:numId w:val="0"/>
-        </w:numPr>
-        <w:ind w:left="720" w:hanging="360"/>
-      </w:pPr>
+          <w:numId w:val="44"/>
+        </w:numPr>
+      </w:pPr>
+      <w:r>
+        <w:t>Credit to Agriculture represents the private domestic investment in Agriculture which is an important pilla</w:t>
+      </w:r>
+      <w:r>
+        <w:t>r</w:t>
+      </w:r>
+      <w:r>
+        <w:t xml:space="preserve"> of the Investment in agriculture composed of the 4 combinations of domestic against foreign and public against Private.</w:t>
+      </w:r>
     </w:p>
     <w:p>
       <w:pPr>
         <w:pStyle w:val="Heading2"/>
         <w:numPr>
           <w:ilvl w:val="0"/>
-          <w:numId w:val="0"/>
-        </w:numPr>
-        <w:ind w:left="720" w:hanging="360"/>
-      </w:pPr>
+          <w:numId w:val="44"/>
+        </w:numPr>
+      </w:pPr>
+      <w:r>
+        <w:t xml:space="preserve">FDI is an investment which aims to acquire a lasting management influence (10 percent or more of the voting stock) in an enterprise operating in a foreign economy. FDI may be undertaken by individuals, as well as business entities.The foreign direct investor most often is aiming to gain access to natural resources, to markets, to labour supply, to technology, to ensure security of supplies or to control the quality of a certain product. FDI can be decomposed into two types of investments: mergers and acquisitions (MA) and </w:t>
+      </w:r>
       <w:r>
         <w:lastRenderedPageBreak/>
-        <w:t>GLOSSARY</w:t>
-      </w:r>
-    </w:p>
-    <w:p>
-      <w:pPr>
-        <w:pStyle w:val="Heading2"/>
-        <w:numPr>
-          <w:ilvl w:val="0"/>
-          <w:numId w:val="44"/>
-        </w:numPr>
-      </w:pPr>
-      <w:r>
-        <w:t>Value of gross production has been compiled by multiplying gross production in physical terms by output prices at farm gate. Thus, value of production measures production in monetary terms at the farm gate level. Since intermediate uses within the agricultural sector (seed and feed) have not been subtracted from production data, this value of production aggregate refers to the notion of "gross production". Value of gross production is provided in both current and constant terms and is expressed in US dollars and Standard Local Currency (SLC). The current value of production measures value in the prices relating to the period being measured. Thus, it represents the market value of food and agricultural products at the time they were produced. Knowing this figure is helpful in understanding exactly what was happening within a given economy at that point in time. Often, this information can help explain economic trends that emerged in later periods and why they took place. Value of production in constant terms is derived using the average prices of a selected year or years, known as the base period. Constant price series can be used to show how the quantity or volume of products has changed, and are often referred to as volume measures. The ratio of the current and constant price series gives a measure of price movements. US dollar figures for value of gross production are converted from local currencies using official exchange rates as prevailing in the respective years. The SLC of a country is the local currency prevailing in the latest year. Expressing data series in one uniform currency is useful because it avoids the influence of revaluation in local currency, if any, on value of production.</w:t>
-      </w:r>
-    </w:p>
-    <w:p>
-      <w:pPr>
-        <w:pStyle w:val="Heading2"/>
-        <w:numPr>
-          <w:ilvl w:val="0"/>
-          <w:numId w:val="44"/>
-        </w:numPr>
-      </w:pPr>
-      <w:r>
-        <w:t>Credit to Agriculture represents the private domestic investment in Agriculture which is an important pilla</w:t>
-      </w:r>
-      <w:r>
-        <w:t>r</w:t>
-      </w:r>
-      <w:r>
-        <w:t xml:space="preserve"> of the Investment in agriculture composed of the 4 combinations of domestic against foreign and public against Private.</w:t>
-      </w:r>
-    </w:p>
-    <w:p>
-      <w:pPr>
-        <w:pStyle w:val="Heading2"/>
-        <w:numPr>
-          <w:ilvl w:val="0"/>
-          <w:numId w:val="44"/>
-        </w:numPr>
-      </w:pPr>
-      <w:r>
-        <w:t xml:space="preserve">FDI is an investment which aims to acquire a lasting management influence (10 percent or more of the voting stock) in an enterprise operating in a foreign economy. FDI may be undertaken by individuals, as well as business entities.The foreign direct investor most often is aiming to gain access to natural resources, to markets, to labour supply, to technology, to ensure security of supplies or to control the quality of a certain product. FDI can be decomposed into two types of investments: mergers and acquisitions (MA) and greenfield investments. The latter type results in the creation of new entities and the setting up of offices, buildings, plants or factories from scratch in a foreign economy. </w:t>
+        <w:t xml:space="preserve">greenfield investments. The latter type results in the creation of new entities and the setting up of offices, buildings, plants or factories from scratch in a foreign economy. </w:t>
       </w:r>
     </w:p>
     <w:p>
@@ -1135,7 +1235,6 @@
         <w:ind w:left="720"/>
       </w:pPr>
       <w:r>
-        <w:lastRenderedPageBreak/>
         <w:t xml:space="preserve">FDI inflows and outflows are important for tracking the direct invesment conditions each year. </w:t>
       </w:r>
       <w:r>
@@ -1219,7 +1318,7 @@
       <w:r>
         <w:t>(</w:t>
       </w:r>
-      <w:hyperlink r:id="rId14" w:history="1">
+      <w:hyperlink r:id="rId16" w:history="1">
         <w:r>
           <w:rPr>
             <w:rStyle w:val="Hyperlink"/>
@@ -4942,26 +5041,6 @@
 </file>
 
 <file path=customXml/item1.xml><?xml version="1.0" encoding="utf-8"?>
-<p:properties xmlns:p="http://schemas.microsoft.com/office/2006/metadata/properties" xmlns:xsi="http://www.w3.org/2001/XMLSchema-instance" xmlns:pc="http://schemas.microsoft.com/office/infopath/2007/PartnerControls">
-  <documentManagement>
-    <_ip_UnifiedCompliancePolicyUIAction xmlns="http://schemas.microsoft.com/sharepoint/v3" xsi:nil="true"/>
-    <Image xmlns="71af3243-3dd4-4a8d-8c0d-dd76da1f02a5">
-      <Url xsi:nil="true"/>
-      <Description xsi:nil="true"/>
-    </Image>
-    <Status xmlns="71af3243-3dd4-4a8d-8c0d-dd76da1f02a5">Not started</Status>
-    <Background xmlns="71af3243-3dd4-4a8d-8c0d-dd76da1f02a5">false</Background>
-    <_ip_UnifiedCompliancePolicyProperties xmlns="http://schemas.microsoft.com/sharepoint/v3" xsi:nil="true"/>
-    <ImageTagsTaxHTField xmlns="71af3243-3dd4-4a8d-8c0d-dd76da1f02a5">
-      <Terms xmlns="http://schemas.microsoft.com/office/infopath/2007/PartnerControls"/>
-    </ImageTagsTaxHTField>
-    <TaxCatchAll xmlns="230e9df3-be65-4c73-a93b-d1236ebd677e" xsi:nil="true"/>
-    <MediaServiceKeyPoints xmlns="71af3243-3dd4-4a8d-8c0d-dd76da1f02a5" xsi:nil="true"/>
-  </documentManagement>
-</p:properties>
-</file>
-
-<file path=customXml/item2.xml><?xml version="1.0" encoding="utf-8"?>
 <ct:contentTypeSchema xmlns:ct="http://schemas.microsoft.com/office/2006/metadata/contentType" xmlns:ma="http://schemas.microsoft.com/office/2006/metadata/properties/metaAttributes" ct:_="" ma:_="" ma:contentTypeName="Document" ma:contentTypeID="0x01010079F111ED35F8CC479449609E8A0923A6" ma:contentTypeVersion="27" ma:contentTypeDescription="Create a new document." ma:contentTypeScope="" ma:versionID="c6f9a84f66a9c8b9a21755b9ffafb945">
   <xsd:schema xmlns:xsd="http://www.w3.org/2001/XMLSchema" xmlns:xs="http://www.w3.org/2001/XMLSchema" xmlns:p="http://schemas.microsoft.com/office/2006/metadata/properties" xmlns:ns1="http://schemas.microsoft.com/sharepoint/v3" xmlns:ns2="71af3243-3dd4-4a8d-8c0d-dd76da1f02a5" xmlns:ns3="16c05727-aa75-4e4a-9b5f-8a80a1165891" xmlns:ns4="230e9df3-be65-4c73-a93b-d1236ebd677e" targetNamespace="http://schemas.microsoft.com/office/2006/metadata/properties" ma:root="true" ma:fieldsID="27df39e3e7036dff54f89ddd5805ce72" ns1:_="" ns2:_="" ns3:_="" ns4:_="">
     <xsd:import namespace="http://schemas.microsoft.com/sharepoint/v3"/>
@@ -5267,6 +5346,26 @@
 </ct:contentTypeSchema>
 </file>
 
+<file path=customXml/item2.xml><?xml version="1.0" encoding="utf-8"?>
+<p:properties xmlns:p="http://schemas.microsoft.com/office/2006/metadata/properties" xmlns:xsi="http://www.w3.org/2001/XMLSchema-instance" xmlns:pc="http://schemas.microsoft.com/office/infopath/2007/PartnerControls">
+  <documentManagement>
+    <_ip_UnifiedCompliancePolicyUIAction xmlns="http://schemas.microsoft.com/sharepoint/v3" xsi:nil="true"/>
+    <Image xmlns="71af3243-3dd4-4a8d-8c0d-dd76da1f02a5">
+      <Url xsi:nil="true"/>
+      <Description xsi:nil="true"/>
+    </Image>
+    <Status xmlns="71af3243-3dd4-4a8d-8c0d-dd76da1f02a5">Not started</Status>
+    <Background xmlns="71af3243-3dd4-4a8d-8c0d-dd76da1f02a5">false</Background>
+    <_ip_UnifiedCompliancePolicyProperties xmlns="http://schemas.microsoft.com/sharepoint/v3" xsi:nil="true"/>
+    <ImageTagsTaxHTField xmlns="71af3243-3dd4-4a8d-8c0d-dd76da1f02a5">
+      <Terms xmlns="http://schemas.microsoft.com/office/infopath/2007/PartnerControls"/>
+    </ImageTagsTaxHTField>
+    <TaxCatchAll xmlns="230e9df3-be65-4c73-a93b-d1236ebd677e" xsi:nil="true"/>
+    <MediaServiceKeyPoints xmlns="71af3243-3dd4-4a8d-8c0d-dd76da1f02a5" xsi:nil="true"/>
+  </documentManagement>
+</p:properties>
+</file>
+
 <file path=customXml/item3.xml><?xml version="1.0" encoding="utf-8"?>
 <?mso-contentType ?>
 <FormTemplates xmlns="http://schemas.microsoft.com/sharepoint/v3/contenttype/forms">
@@ -5276,19 +5375,11 @@
 </FormTemplates>
 </file>
 
-<file path=customXml/itemProps1.xml><?xml version="1.0" encoding="utf-8"?>
-<ds:datastoreItem xmlns:ds="http://schemas.openxmlformats.org/officeDocument/2006/customXml" ds:itemID="{9209E66A-54FD-4B5E-B014-73214B6846FC}">
-  <ds:schemaRefs>
-    <ds:schemaRef ds:uri="http://schemas.microsoft.com/office/2006/metadata/properties"/>
-    <ds:schemaRef ds:uri="http://schemas.microsoft.com/office/infopath/2007/PartnerControls"/>
-    <ds:schemaRef ds:uri="http://schemas.microsoft.com/sharepoint/v3"/>
-    <ds:schemaRef ds:uri="71af3243-3dd4-4a8d-8c0d-dd76da1f02a5"/>
-    <ds:schemaRef ds:uri="230e9df3-be65-4c73-a93b-d1236ebd677e"/>
-  </ds:schemaRefs>
-</ds:datastoreItem>
+<file path=customXml/item4.xml><?xml version="1.0" encoding="utf-8"?>
+<b:Sources xmlns:b="http://schemas.openxmlformats.org/officeDocument/2006/bibliography" xmlns="http://schemas.openxmlformats.org/officeDocument/2006/bibliography" SelectedStyle="\APASixthEditionOfficeOnline.xsl" StyleName="APA" Version="6"/>
 </file>
 
-<file path=customXml/itemProps2.xml><?xml version="1.0" encoding="utf-8"?>
+<file path=customXml/itemProps1.xml><?xml version="1.0" encoding="utf-8"?>
 <ds:datastoreItem xmlns:ds="http://schemas.openxmlformats.org/officeDocument/2006/customXml" ds:itemID="{2A9C251E-4DB8-43AF-9F3A-F3F4FB8A6E5A}">
   <ds:schemaRefs>
     <ds:schemaRef ds:uri="http://schemas.microsoft.com/office/2006/metadata/contentType"/>
@@ -5309,6 +5400,18 @@
 </ds:datastoreItem>
 </file>
 
+<file path=customXml/itemProps2.xml><?xml version="1.0" encoding="utf-8"?>
+<ds:datastoreItem xmlns:ds="http://schemas.openxmlformats.org/officeDocument/2006/customXml" ds:itemID="{9209E66A-54FD-4B5E-B014-73214B6846FC}">
+  <ds:schemaRefs>
+    <ds:schemaRef ds:uri="http://schemas.microsoft.com/office/2006/metadata/properties"/>
+    <ds:schemaRef ds:uri="http://schemas.microsoft.com/office/infopath/2007/PartnerControls"/>
+    <ds:schemaRef ds:uri="http://schemas.microsoft.com/sharepoint/v3"/>
+    <ds:schemaRef ds:uri="71af3243-3dd4-4a8d-8c0d-dd76da1f02a5"/>
+    <ds:schemaRef ds:uri="230e9df3-be65-4c73-a93b-d1236ebd677e"/>
+  </ds:schemaRefs>
+</ds:datastoreItem>
+</file>
+
 <file path=customXml/itemProps3.xml><?xml version="1.0" encoding="utf-8"?>
 <ds:datastoreItem xmlns:ds="http://schemas.openxmlformats.org/officeDocument/2006/customXml" ds:itemID="{668C2B3A-50F9-4381-8F76-67277993D23C}">
   <ds:schemaRefs>
@@ -5317,6 +5420,14 @@
 </ds:datastoreItem>
 </file>
 
+<file path=customXml/itemProps4.xml><?xml version="1.0" encoding="utf-8"?>
+<ds:datastoreItem xmlns:ds="http://schemas.openxmlformats.org/officeDocument/2006/customXml" ds:itemID="{286052FA-FD88-4F29-9FA3-7C47742B129A}">
+  <ds:schemaRefs>
+    <ds:schemaRef ds:uri="http://schemas.openxmlformats.org/officeDocument/2006/bibliography"/>
+  </ds:schemaRefs>
+</ds:datastoreItem>
+</file>
+
 <file path=docMetadata/LabelInfo.xml><?xml version="1.0" encoding="utf-8"?>
 <clbl:labelList xmlns:clbl="http://schemas.microsoft.com/office/2020/mipLabelMetadata"/>
 </file>
</xml_diff>

<commit_message>
Added scatter plots of significant factors
</commit_message>
<xml_diff>
--- a/Report/Project Report_Plan.docx
+++ b/Report/Project Report_Plan.docx
@@ -1097,6 +1097,9 @@
         <w:ind w:left="720" w:hanging="360"/>
       </w:pPr>
       <w:r>
+        <w:rPr>
+          <w:noProof/>
+        </w:rPr>
         <w:drawing>
           <wp:inline distT="0" distB="0" distL="0" distR="0" wp14:anchorId="7BE4A5FF" wp14:editId="626B6FB8">
             <wp:extent cx="5943600" cy="1572260"/>
@@ -1156,6 +1159,288 @@
         </w:numPr>
         <w:ind w:left="720" w:hanging="360"/>
       </w:pPr>
+    </w:p>
+    <w:p>
+      <w:pPr>
+        <w:pStyle w:val="Caption"/>
+        <w:keepNext/>
+      </w:pPr>
+      <w:r>
+        <w:t>Table 2: T-Test Results</w:t>
+      </w:r>
+    </w:p>
+    <w:p>
+      <w:pPr>
+        <w:pStyle w:val="Heading2"/>
+        <w:numPr>
+          <w:ilvl w:val="0"/>
+          <w:numId w:val="0"/>
+        </w:numPr>
+        <w:ind w:left="720" w:hanging="360"/>
+        <w:rPr>
+          <w:noProof/>
+        </w:rPr>
+      </w:pPr>
+      <w:r>
+        <w:drawing>
+          <wp:inline distT="0" distB="0" distL="0" distR="0" wp14:anchorId="45190076" wp14:editId="6AD3E603">
+            <wp:extent cx="5943600" cy="3028315"/>
+            <wp:effectExtent l="0" t="0" r="0" b="0"/>
+            <wp:docPr id="2011112792" name="Picture 1"/>
+            <wp:cNvGraphicFramePr>
+              <a:graphicFrameLocks xmlns:a="http://schemas.openxmlformats.org/drawingml/2006/main" noChangeAspect="1"/>
+            </wp:cNvGraphicFramePr>
+            <a:graphic xmlns:a="http://schemas.openxmlformats.org/drawingml/2006/main">
+              <a:graphicData uri="http://schemas.openxmlformats.org/drawingml/2006/picture">
+                <pic:pic xmlns:pic="http://schemas.openxmlformats.org/drawingml/2006/picture">
+                  <pic:nvPicPr>
+                    <pic:cNvPr id="0" name="Picture 1"/>
+                    <pic:cNvPicPr>
+                      <a:picLocks noChangeAspect="1" noChangeArrowheads="1"/>
+                    </pic:cNvPicPr>
+                  </pic:nvPicPr>
+                  <pic:blipFill>
+                    <a:blip r:embed="rId16">
+                      <a:extLst>
+                        <a:ext uri="{28A0092B-C50C-407E-A947-70E740481C1C}">
+                          <a14:useLocalDpi xmlns:a14="http://schemas.microsoft.com/office/drawing/2010/main" val="0"/>
+                        </a:ext>
+                      </a:extLst>
+                    </a:blip>
+                    <a:srcRect/>
+                    <a:stretch>
+                      <a:fillRect/>
+                    </a:stretch>
+                  </pic:blipFill>
+                  <pic:spPr bwMode="auto">
+                    <a:xfrm>
+                      <a:off x="0" y="0"/>
+                      <a:ext cx="5943600" cy="3028315"/>
+                    </a:xfrm>
+                    <a:prstGeom prst="rect">
+                      <a:avLst/>
+                    </a:prstGeom>
+                    <a:noFill/>
+                    <a:ln>
+                      <a:noFill/>
+                    </a:ln>
+                  </pic:spPr>
+                </pic:pic>
+              </a:graphicData>
+            </a:graphic>
+          </wp:inline>
+        </w:drawing>
+      </w:r>
+    </w:p>
+    <w:p>
+      <w:pPr>
+        <w:pStyle w:val="Heading2"/>
+        <w:numPr>
+          <w:ilvl w:val="0"/>
+          <w:numId w:val="0"/>
+        </w:numPr>
+        <w:ind w:left="720" w:hanging="360"/>
+        <w:rPr>
+          <w:noProof/>
+        </w:rPr>
+      </w:pPr>
+    </w:p>
+    <w:p>
+      <w:pPr>
+        <w:pStyle w:val="Heading2"/>
+        <w:numPr>
+          <w:ilvl w:val="0"/>
+          <w:numId w:val="0"/>
+        </w:numPr>
+        <w:ind w:left="720" w:hanging="360"/>
+      </w:pPr>
+      <w:r>
+        <w:t>Suggestions for low-producing nations:</w:t>
+      </w:r>
+    </w:p>
+    <w:p>
+      <w:pPr>
+        <w:pStyle w:val="Heading2"/>
+        <w:numPr>
+          <w:ilvl w:val="0"/>
+          <w:numId w:val="45"/>
+        </w:numPr>
+      </w:pPr>
+      <w:r>
+        <w:rPr>
+          <w:b/>
+          <w:bCs/>
+        </w:rPr>
+        <w:t>Average Temperature</w:t>
+      </w:r>
+      <w:r>
+        <w:t xml:space="preserve">: </w:t>
+      </w:r>
+      <w:r>
+        <w:t>We can see from scatter plot that low-producing nations have high avg temperature</w:t>
+      </w:r>
+      <w:r>
+        <w:t>( ranging from 22.5 to 27 degree celsius)</w:t>
+      </w:r>
+      <w:r>
+        <w:t>. So, they can focus on crops which favour high temperature.</w:t>
+      </w:r>
+    </w:p>
+    <w:p>
+      <w:pPr>
+        <w:pStyle w:val="Heading2"/>
+        <w:numPr>
+          <w:ilvl w:val="0"/>
+          <w:numId w:val="45"/>
+        </w:numPr>
+      </w:pPr>
+      <w:r>
+        <w:rPr>
+          <w:b/>
+          <w:bCs/>
+        </w:rPr>
+        <w:t>Gross enrolment ratio, primary to tertiary, both sexes (%)</w:t>
+      </w:r>
+      <w:r>
+        <w:rPr>
+          <w:b/>
+          <w:bCs/>
+        </w:rPr>
+        <w:t>:</w:t>
+      </w:r>
+      <w:r>
+        <w:t xml:space="preserve"> </w:t>
+      </w:r>
+      <w:r>
+        <w:t>We can infer from the scatter plot that high-producing nations have high education enrolment ratio. So, the government in low-producing nations can form policies which encourage higher enrolment in education</w:t>
+      </w:r>
+    </w:p>
+    <w:p>
+      <w:pPr>
+        <w:pStyle w:val="Heading2"/>
+        <w:numPr>
+          <w:ilvl w:val="0"/>
+          <w:numId w:val="45"/>
+        </w:numPr>
+      </w:pPr>
+      <w:r>
+        <w:rPr>
+          <w:b/>
+          <w:bCs/>
+        </w:rPr>
+        <w:lastRenderedPageBreak/>
+        <w:t>Area:</w:t>
+      </w:r>
+      <w:r>
+        <w:t xml:space="preserve"> </w:t>
+      </w:r>
+      <w:r>
+        <w:t>Area available for agriculture is a factor beyond a nation's control. But we can see from plot, even with lower amount of area assigned for agriculture, they have higher agri production per capita.</w:t>
+      </w:r>
+    </w:p>
+    <w:p>
+      <w:pPr>
+        <w:pStyle w:val="Heading2"/>
+        <w:numPr>
+          <w:ilvl w:val="0"/>
+          <w:numId w:val="45"/>
+        </w:numPr>
+      </w:pPr>
+      <w:r>
+        <w:rPr>
+          <w:b/>
+          <w:bCs/>
+        </w:rPr>
+        <w:t>Fertilizer Use Per Capita</w:t>
+      </w:r>
+      <w:r>
+        <w:rPr>
+          <w:b/>
+          <w:bCs/>
+        </w:rPr>
+        <w:t xml:space="preserve">: </w:t>
+      </w:r>
+      <w:r>
+        <w:t>High-producing nations use high amounts of fertilizer per capita. Hence, the governments of low-producing nations can find ways of utilizing more  fertilizer in their agricultural land.</w:t>
+      </w:r>
+    </w:p>
+    <w:p>
+      <w:pPr>
+        <w:pStyle w:val="Heading2"/>
+        <w:numPr>
+          <w:ilvl w:val="0"/>
+          <w:numId w:val="45"/>
+        </w:numPr>
+      </w:pPr>
+      <w:r>
+        <w:rPr>
+          <w:b/>
+          <w:bCs/>
+        </w:rPr>
+        <w:t>Water Use Efficiency</w:t>
+      </w:r>
+      <w:r>
+        <w:rPr>
+          <w:b/>
+          <w:bCs/>
+        </w:rPr>
+        <w:t>:</w:t>
+      </w:r>
+      <w:r>
+        <w:t xml:space="preserve"> </w:t>
+      </w:r>
+      <w:r>
+        <w:t>High and low producing nations have same water use efficiency. How are they producing more?</w:t>
+      </w:r>
+    </w:p>
+    <w:p>
+      <w:pPr>
+        <w:pStyle w:val="Heading2"/>
+        <w:numPr>
+          <w:ilvl w:val="0"/>
+          <w:numId w:val="45"/>
+        </w:numPr>
+      </w:pPr>
+      <w:r>
+        <w:rPr>
+          <w:b/>
+          <w:bCs/>
+        </w:rPr>
+        <w:t>Agriculture share of Government Expenditure</w:t>
+      </w:r>
+      <w:r>
+        <w:rPr>
+          <w:b/>
+          <w:bCs/>
+        </w:rPr>
+        <w:t>:</w:t>
+      </w:r>
+      <w:r>
+        <w:t xml:space="preserve"> </w:t>
+      </w:r>
+      <w:r>
+        <w:t>Even with lower agriculture share of government expenditure, high-producing nations have more production per capita.</w:t>
+      </w:r>
+    </w:p>
+    <w:p>
+      <w:pPr>
+        <w:pStyle w:val="Heading2"/>
+        <w:numPr>
+          <w:ilvl w:val="0"/>
+          <w:numId w:val="0"/>
+        </w:numPr>
+        <w:ind w:left="720"/>
+      </w:pPr>
+    </w:p>
+    <w:p>
+      <w:pPr>
+        <w:pStyle w:val="Heading2"/>
+        <w:numPr>
+          <w:ilvl w:val="0"/>
+          <w:numId w:val="0"/>
+        </w:numPr>
+        <w:ind w:left="720" w:hanging="360"/>
+      </w:pPr>
       <w:r>
         <w:t>GLOSSARY</w:t>
       </w:r>
@@ -1199,11 +1484,11 @@
         </w:numPr>
       </w:pPr>
       <w:r>
-        <w:t xml:space="preserve">FDI is an investment which aims to acquire a lasting management influence (10 percent or more of the voting stock) in an enterprise operating in a foreign economy. FDI may be undertaken by individuals, as well as business entities.The foreign direct investor most often is aiming to gain access to natural resources, to markets, to labour supply, to technology, to ensure security of supplies or to control the quality of a certain product. FDI can be decomposed into two types of investments: mergers and acquisitions (MA) and </w:t>
+        <w:t xml:space="preserve">FDI is an investment which aims to acquire a lasting management influence (10 percent or more of the voting stock) in an enterprise operating in a foreign economy. FDI may be undertaken by individuals, as well as business entities.The foreign direct investor most </w:t>
       </w:r>
       <w:r>
         <w:lastRenderedPageBreak/>
-        <w:t xml:space="preserve">greenfield investments. The latter type results in the creation of new entities and the setting up of offices, buildings, plants or factories from scratch in a foreign economy. </w:t>
+        <w:t xml:space="preserve">often is aiming to gain access to natural resources, to markets, to labour supply, to technology, to ensure security of supplies or to control the quality of a certain product. FDI can be decomposed into two types of investments: mergers and acquisitions (MA) and greenfield investments. The latter type results in the creation of new entities and the setting up of offices, buildings, plants or factories from scratch in a foreign economy. </w:t>
       </w:r>
     </w:p>
     <w:p>
@@ -1318,7 +1603,7 @@
       <w:r>
         <w:t>(</w:t>
       </w:r>
-      <w:hyperlink r:id="rId16" w:history="1">
+      <w:hyperlink r:id="rId17" w:history="1">
         <w:r>
           <w:rPr>
             <w:rStyle w:val="Hyperlink"/>
@@ -3271,6 +3556,95 @@
     </w:lvl>
   </w:abstractNum>
   <w:abstractNum w:abstractNumId="29" w15:restartNumberingAfterBreak="0">
+    <w:nsid w:val="7B680753"/>
+    <w:multiLevelType w:val="hybridMultilevel"/>
+    <w:tmpl w:val="4FD883FE"/>
+    <w:lvl w:ilvl="0" w:tplc="0409000F">
+      <w:start w:val="1"/>
+      <w:numFmt w:val="decimal"/>
+      <w:lvlText w:val="%1."/>
+      <w:lvlJc w:val="left"/>
+      <w:pPr>
+        <w:ind w:left="720" w:hanging="360"/>
+      </w:pPr>
+      <w:rPr>
+        <w:rFonts w:hint="default"/>
+      </w:rPr>
+    </w:lvl>
+    <w:lvl w:ilvl="1" w:tplc="04090019" w:tentative="1">
+      <w:start w:val="1"/>
+      <w:numFmt w:val="lowerLetter"/>
+      <w:lvlText w:val="%2."/>
+      <w:lvlJc w:val="left"/>
+      <w:pPr>
+        <w:ind w:left="1440" w:hanging="360"/>
+      </w:pPr>
+    </w:lvl>
+    <w:lvl w:ilvl="2" w:tplc="0409001B" w:tentative="1">
+      <w:start w:val="1"/>
+      <w:numFmt w:val="lowerRoman"/>
+      <w:lvlText w:val="%3."/>
+      <w:lvlJc w:val="right"/>
+      <w:pPr>
+        <w:ind w:left="2160" w:hanging="180"/>
+      </w:pPr>
+    </w:lvl>
+    <w:lvl w:ilvl="3" w:tplc="0409000F" w:tentative="1">
+      <w:start w:val="1"/>
+      <w:numFmt w:val="decimal"/>
+      <w:lvlText w:val="%4."/>
+      <w:lvlJc w:val="left"/>
+      <w:pPr>
+        <w:ind w:left="2880" w:hanging="360"/>
+      </w:pPr>
+    </w:lvl>
+    <w:lvl w:ilvl="4" w:tplc="04090019" w:tentative="1">
+      <w:start w:val="1"/>
+      <w:numFmt w:val="lowerLetter"/>
+      <w:lvlText w:val="%5."/>
+      <w:lvlJc w:val="left"/>
+      <w:pPr>
+        <w:ind w:left="3600" w:hanging="360"/>
+      </w:pPr>
+    </w:lvl>
+    <w:lvl w:ilvl="5" w:tplc="0409001B" w:tentative="1">
+      <w:start w:val="1"/>
+      <w:numFmt w:val="lowerRoman"/>
+      <w:lvlText w:val="%6."/>
+      <w:lvlJc w:val="right"/>
+      <w:pPr>
+        <w:ind w:left="4320" w:hanging="180"/>
+      </w:pPr>
+    </w:lvl>
+    <w:lvl w:ilvl="6" w:tplc="0409000F" w:tentative="1">
+      <w:start w:val="1"/>
+      <w:numFmt w:val="decimal"/>
+      <w:lvlText w:val="%7."/>
+      <w:lvlJc w:val="left"/>
+      <w:pPr>
+        <w:ind w:left="5040" w:hanging="360"/>
+      </w:pPr>
+    </w:lvl>
+    <w:lvl w:ilvl="7" w:tplc="04090019" w:tentative="1">
+      <w:start w:val="1"/>
+      <w:numFmt w:val="lowerLetter"/>
+      <w:lvlText w:val="%8."/>
+      <w:lvlJc w:val="left"/>
+      <w:pPr>
+        <w:ind w:left="5760" w:hanging="360"/>
+      </w:pPr>
+    </w:lvl>
+    <w:lvl w:ilvl="8" w:tplc="0409001B" w:tentative="1">
+      <w:start w:val="1"/>
+      <w:numFmt w:val="lowerRoman"/>
+      <w:lvlText w:val="%9."/>
+      <w:lvlJc w:val="right"/>
+      <w:pPr>
+        <w:ind w:left="6480" w:hanging="180"/>
+      </w:pPr>
+    </w:lvl>
+  </w:abstractNum>
+  <w:abstractNum w:abstractNumId="30" w15:restartNumberingAfterBreak="0">
     <w:nsid w:val="7CD72508"/>
     <w:multiLevelType w:val="multilevel"/>
     <w:tmpl w:val="0409001F"/>
@@ -3468,7 +3842,7 @@
     <w:abstractNumId w:val="28"/>
   </w:num>
   <w:num w:numId="25" w16cid:durableId="366032369">
-    <w:abstractNumId w:val="29"/>
+    <w:abstractNumId w:val="30"/>
   </w:num>
   <w:num w:numId="26" w16cid:durableId="493956033">
     <w:abstractNumId w:val="16"/>
@@ -3526,6 +3900,9 @@
   </w:num>
   <w:num w:numId="44" w16cid:durableId="762651463">
     <w:abstractNumId w:val="13"/>
+  </w:num>
+  <w:num w:numId="45" w16cid:durableId="429669463">
+    <w:abstractNumId w:val="29"/>
   </w:num>
 </w:numbering>
 </file>
@@ -4203,7 +4580,6 @@
     <w:basedOn w:val="Normal"/>
     <w:next w:val="Normal"/>
     <w:uiPriority w:val="35"/>
-    <w:semiHidden/>
     <w:unhideWhenUsed/>
     <w:qFormat/>
     <w:rsid w:val="008B4470"/>

</xml_diff>

<commit_message>
Added new crops dataset from FAO, identified high-yield crops in low-producing countries
</commit_message>
<xml_diff>
--- a/Report/Project Report_Plan.docx
+++ b/Report/Project Report_Plan.docx
@@ -1182,6 +1182,9 @@
         </w:rPr>
       </w:pPr>
       <w:r>
+        <w:rPr>
+          <w:noProof/>
+        </w:rPr>
         <w:drawing>
           <wp:inline distT="0" distB="0" distL="0" distR="0" wp14:anchorId="45190076" wp14:editId="6AD3E603">
             <wp:extent cx="5943600" cy="3028315"/>
@@ -1285,6 +1288,9 @@
       <w:r>
         <w:t>. So, they can focus on crops which favour high temperature.</w:t>
       </w:r>
+      <w:r>
+        <w:t>(Rice, Corn, Sweet potatoes, Sugarcane, Peanuts, Tropical fruits like Mangoes, Papayas, Bananas, Date Palms, Coffee)</w:t>
+      </w:r>
     </w:p>
     <w:p>
       <w:pPr>
@@ -1299,14 +1305,7 @@
           <w:b/>
           <w:bCs/>
         </w:rPr>
-        <w:t>Gross enrolment ratio, primary to tertiary, both sexes (%)</w:t>
-      </w:r>
-      <w:r>
-        <w:rPr>
-          <w:b/>
-          <w:bCs/>
-        </w:rPr>
-        <w:t>:</w:t>
+        <w:t>Gross enrolment ratio, primary to tertiary, both sexes (%):</w:t>
       </w:r>
       <w:r>
         <w:t xml:space="preserve"> </w:t>
@@ -1377,43 +1376,29 @@
           <w:b/>
           <w:bCs/>
         </w:rPr>
-        <w:t>Water Use Efficiency</w:t>
-      </w:r>
+        <w:t>Water Use Efficiency:</w:t>
+      </w:r>
+      <w:r>
+        <w:t xml:space="preserve"> </w:t>
+      </w:r>
+      <w:r>
+        <w:t>High and low producing nations have same water use efficiency. How are they producing more?</w:t>
+      </w:r>
+    </w:p>
+    <w:p>
+      <w:pPr>
+        <w:pStyle w:val="Heading2"/>
+        <w:numPr>
+          <w:ilvl w:val="0"/>
+          <w:numId w:val="45"/>
+        </w:numPr>
+      </w:pPr>
       <w:r>
         <w:rPr>
           <w:b/>
           <w:bCs/>
         </w:rPr>
-        <w:t>:</w:t>
-      </w:r>
-      <w:r>
-        <w:t xml:space="preserve"> </w:t>
-      </w:r>
-      <w:r>
-        <w:t>High and low producing nations have same water use efficiency. How are they producing more?</w:t>
-      </w:r>
-    </w:p>
-    <w:p>
-      <w:pPr>
-        <w:pStyle w:val="Heading2"/>
-        <w:numPr>
-          <w:ilvl w:val="0"/>
-          <w:numId w:val="45"/>
-        </w:numPr>
-      </w:pPr>
-      <w:r>
-        <w:rPr>
-          <w:b/>
-          <w:bCs/>
-        </w:rPr>
-        <w:t>Agriculture share of Government Expenditure</w:t>
-      </w:r>
-      <w:r>
-        <w:rPr>
-          <w:b/>
-          <w:bCs/>
-        </w:rPr>
-        <w:t>:</w:t>
+        <w:t>Agriculture share of Government Expenditure:</w:t>
       </w:r>
       <w:r>
         <w:t xml:space="preserve"> </w:t>
@@ -5417,6 +5402,26 @@
 </file>
 
 <file path=customXml/item1.xml><?xml version="1.0" encoding="utf-8"?>
+<p:properties xmlns:p="http://schemas.microsoft.com/office/2006/metadata/properties" xmlns:xsi="http://www.w3.org/2001/XMLSchema-instance" xmlns:pc="http://schemas.microsoft.com/office/infopath/2007/PartnerControls">
+  <documentManagement>
+    <_ip_UnifiedCompliancePolicyUIAction xmlns="http://schemas.microsoft.com/sharepoint/v3" xsi:nil="true"/>
+    <Image xmlns="71af3243-3dd4-4a8d-8c0d-dd76da1f02a5">
+      <Url xsi:nil="true"/>
+      <Description xsi:nil="true"/>
+    </Image>
+    <Status xmlns="71af3243-3dd4-4a8d-8c0d-dd76da1f02a5">Not started</Status>
+    <Background xmlns="71af3243-3dd4-4a8d-8c0d-dd76da1f02a5">false</Background>
+    <_ip_UnifiedCompliancePolicyProperties xmlns="http://schemas.microsoft.com/sharepoint/v3" xsi:nil="true"/>
+    <ImageTagsTaxHTField xmlns="71af3243-3dd4-4a8d-8c0d-dd76da1f02a5">
+      <Terms xmlns="http://schemas.microsoft.com/office/infopath/2007/PartnerControls"/>
+    </ImageTagsTaxHTField>
+    <TaxCatchAll xmlns="230e9df3-be65-4c73-a93b-d1236ebd677e" xsi:nil="true"/>
+    <MediaServiceKeyPoints xmlns="71af3243-3dd4-4a8d-8c0d-dd76da1f02a5" xsi:nil="true"/>
+  </documentManagement>
+</p:properties>
+</file>
+
+<file path=customXml/item2.xml><?xml version="1.0" encoding="utf-8"?>
 <ct:contentTypeSchema xmlns:ct="http://schemas.microsoft.com/office/2006/metadata/contentType" xmlns:ma="http://schemas.microsoft.com/office/2006/metadata/properties/metaAttributes" ct:_="" ma:_="" ma:contentTypeName="Document" ma:contentTypeID="0x01010079F111ED35F8CC479449609E8A0923A6" ma:contentTypeVersion="27" ma:contentTypeDescription="Create a new document." ma:contentTypeScope="" ma:versionID="c6f9a84f66a9c8b9a21755b9ffafb945">
   <xsd:schema xmlns:xsd="http://www.w3.org/2001/XMLSchema" xmlns:xs="http://www.w3.org/2001/XMLSchema" xmlns:p="http://schemas.microsoft.com/office/2006/metadata/properties" xmlns:ns1="http://schemas.microsoft.com/sharepoint/v3" xmlns:ns2="71af3243-3dd4-4a8d-8c0d-dd76da1f02a5" xmlns:ns3="16c05727-aa75-4e4a-9b5f-8a80a1165891" xmlns:ns4="230e9df3-be65-4c73-a93b-d1236ebd677e" targetNamespace="http://schemas.microsoft.com/office/2006/metadata/properties" ma:root="true" ma:fieldsID="27df39e3e7036dff54f89ddd5805ce72" ns1:_="" ns2:_="" ns3:_="" ns4:_="">
     <xsd:import namespace="http://schemas.microsoft.com/sharepoint/v3"/>
@@ -5722,27 +5727,11 @@
 </ct:contentTypeSchema>
 </file>
 
-<file path=customXml/item2.xml><?xml version="1.0" encoding="utf-8"?>
-<p:properties xmlns:p="http://schemas.microsoft.com/office/2006/metadata/properties" xmlns:xsi="http://www.w3.org/2001/XMLSchema-instance" xmlns:pc="http://schemas.microsoft.com/office/infopath/2007/PartnerControls">
-  <documentManagement>
-    <_ip_UnifiedCompliancePolicyUIAction xmlns="http://schemas.microsoft.com/sharepoint/v3" xsi:nil="true"/>
-    <Image xmlns="71af3243-3dd4-4a8d-8c0d-dd76da1f02a5">
-      <Url xsi:nil="true"/>
-      <Description xsi:nil="true"/>
-    </Image>
-    <Status xmlns="71af3243-3dd4-4a8d-8c0d-dd76da1f02a5">Not started</Status>
-    <Background xmlns="71af3243-3dd4-4a8d-8c0d-dd76da1f02a5">false</Background>
-    <_ip_UnifiedCompliancePolicyProperties xmlns="http://schemas.microsoft.com/sharepoint/v3" xsi:nil="true"/>
-    <ImageTagsTaxHTField xmlns="71af3243-3dd4-4a8d-8c0d-dd76da1f02a5">
-      <Terms xmlns="http://schemas.microsoft.com/office/infopath/2007/PartnerControls"/>
-    </ImageTagsTaxHTField>
-    <TaxCatchAll xmlns="230e9df3-be65-4c73-a93b-d1236ebd677e" xsi:nil="true"/>
-    <MediaServiceKeyPoints xmlns="71af3243-3dd4-4a8d-8c0d-dd76da1f02a5" xsi:nil="true"/>
-  </documentManagement>
-</p:properties>
+<file path=customXml/item3.xml><?xml version="1.0" encoding="utf-8"?>
+<b:Sources xmlns:b="http://schemas.openxmlformats.org/officeDocument/2006/bibliography" xmlns="http://schemas.openxmlformats.org/officeDocument/2006/bibliography" SelectedStyle="\APASixthEditionOfficeOnline.xsl" StyleName="APA" Version="6"/>
 </file>
 
-<file path=customXml/item3.xml><?xml version="1.0" encoding="utf-8"?>
+<file path=customXml/item4.xml><?xml version="1.0" encoding="utf-8"?>
 <?mso-contentType ?>
 <FormTemplates xmlns="http://schemas.microsoft.com/sharepoint/v3/contenttype/forms">
   <Display>DocumentLibraryForm</Display>
@@ -5751,11 +5740,19 @@
 </FormTemplates>
 </file>
 
-<file path=customXml/item4.xml><?xml version="1.0" encoding="utf-8"?>
-<b:Sources xmlns:b="http://schemas.openxmlformats.org/officeDocument/2006/bibliography" xmlns="http://schemas.openxmlformats.org/officeDocument/2006/bibliography" SelectedStyle="\APASixthEditionOfficeOnline.xsl" StyleName="APA" Version="6"/>
+<file path=customXml/itemProps1.xml><?xml version="1.0" encoding="utf-8"?>
+<ds:datastoreItem xmlns:ds="http://schemas.openxmlformats.org/officeDocument/2006/customXml" ds:itemID="{9209E66A-54FD-4B5E-B014-73214B6846FC}">
+  <ds:schemaRefs>
+    <ds:schemaRef ds:uri="http://schemas.microsoft.com/office/2006/metadata/properties"/>
+    <ds:schemaRef ds:uri="http://schemas.microsoft.com/office/infopath/2007/PartnerControls"/>
+    <ds:schemaRef ds:uri="http://schemas.microsoft.com/sharepoint/v3"/>
+    <ds:schemaRef ds:uri="71af3243-3dd4-4a8d-8c0d-dd76da1f02a5"/>
+    <ds:schemaRef ds:uri="230e9df3-be65-4c73-a93b-d1236ebd677e"/>
+  </ds:schemaRefs>
+</ds:datastoreItem>
 </file>
 
-<file path=customXml/itemProps1.xml><?xml version="1.0" encoding="utf-8"?>
+<file path=customXml/itemProps2.xml><?xml version="1.0" encoding="utf-8"?>
 <ds:datastoreItem xmlns:ds="http://schemas.openxmlformats.org/officeDocument/2006/customXml" ds:itemID="{2A9C251E-4DB8-43AF-9F3A-F3F4FB8A6E5A}">
   <ds:schemaRefs>
     <ds:schemaRef ds:uri="http://schemas.microsoft.com/office/2006/metadata/contentType"/>
@@ -5776,19 +5773,15 @@
 </ds:datastoreItem>
 </file>
 
-<file path=customXml/itemProps2.xml><?xml version="1.0" encoding="utf-8"?>
-<ds:datastoreItem xmlns:ds="http://schemas.openxmlformats.org/officeDocument/2006/customXml" ds:itemID="{9209E66A-54FD-4B5E-B014-73214B6846FC}">
+<file path=customXml/itemProps3.xml><?xml version="1.0" encoding="utf-8"?>
+<ds:datastoreItem xmlns:ds="http://schemas.openxmlformats.org/officeDocument/2006/customXml" ds:itemID="{286052FA-FD88-4F29-9FA3-7C47742B129A}">
   <ds:schemaRefs>
-    <ds:schemaRef ds:uri="http://schemas.microsoft.com/office/2006/metadata/properties"/>
-    <ds:schemaRef ds:uri="http://schemas.microsoft.com/office/infopath/2007/PartnerControls"/>
-    <ds:schemaRef ds:uri="http://schemas.microsoft.com/sharepoint/v3"/>
-    <ds:schemaRef ds:uri="71af3243-3dd4-4a8d-8c0d-dd76da1f02a5"/>
-    <ds:schemaRef ds:uri="230e9df3-be65-4c73-a93b-d1236ebd677e"/>
+    <ds:schemaRef ds:uri="http://schemas.openxmlformats.org/officeDocument/2006/bibliography"/>
   </ds:schemaRefs>
 </ds:datastoreItem>
 </file>
 
-<file path=customXml/itemProps3.xml><?xml version="1.0" encoding="utf-8"?>
+<file path=customXml/itemProps4.xml><?xml version="1.0" encoding="utf-8"?>
 <ds:datastoreItem xmlns:ds="http://schemas.openxmlformats.org/officeDocument/2006/customXml" ds:itemID="{668C2B3A-50F9-4381-8F76-67277993D23C}">
   <ds:schemaRefs>
     <ds:schemaRef ds:uri="http://schemas.microsoft.com/sharepoint/v3/contenttype/forms"/>
@@ -5796,14 +5789,6 @@
 </ds:datastoreItem>
 </file>
 
-<file path=customXml/itemProps4.xml><?xml version="1.0" encoding="utf-8"?>
-<ds:datastoreItem xmlns:ds="http://schemas.openxmlformats.org/officeDocument/2006/customXml" ds:itemID="{286052FA-FD88-4F29-9FA3-7C47742B129A}">
-  <ds:schemaRefs>
-    <ds:schemaRef ds:uri="http://schemas.openxmlformats.org/officeDocument/2006/bibliography"/>
-  </ds:schemaRefs>
-</ds:datastoreItem>
-</file>
-
 <file path=docMetadata/LabelInfo.xml><?xml version="1.0" encoding="utf-8"?>
 <clbl:labelList xmlns:clbl="http://schemas.microsoft.com/office/2020/mipLabelMetadata"/>
 </file>
</xml_diff>